<commit_message>
Removed pics + report + icon + a lot more
</commit_message>
<xml_diff>
--- a/reports/wk6/State_pattern_report_Georgiana_Manolache_Jan-Niklas_Schneider.docx
+++ b/reports/wk6/State_pattern_report_Georgiana_Manolache_Jan-Niklas_Schneider.docx
@@ -1779,22 +1779,322 @@
               <w:lang w:val="en-US"/>
             </w:rPr>
           </w:pPr>
-          <w:r>
-            <w:rPr>
-              <w:i w:val="0"/>
-              <w:iCs w:val="0"/>
+        </w:p>
+        <w:p>
+          <w:pPr>
+            <w:pStyle w:val="Caption"/>
+            <w:rPr>
+              <w:lang w:val="en-US"/>
+            </w:rPr>
+          </w:pPr>
+          <w:r>
+            <w:rPr>
+              <w:lang w:val="en-US"/>
+            </w:rPr>
+            <w:t xml:space="preserve">Figure </w:t>
+          </w:r>
+          <w:r>
+            <w:rPr>
+              <w:lang w:val="en-US"/>
+            </w:rPr>
+            <w:fldChar w:fldCharType="begin"/>
+          </w:r>
+          <w:r>
+            <w:rPr>
+              <w:lang w:val="en-US"/>
+            </w:rPr>
+            <w:instrText xml:space="preserve"> STYLEREF 1 \s </w:instrText>
+          </w:r>
+          <w:r>
+            <w:rPr>
+              <w:lang w:val="en-US"/>
+            </w:rPr>
+            <w:fldChar w:fldCharType="separate"/>
+          </w:r>
+          <w:r>
+            <w:rPr>
               <w:noProof/>
-              <w:color w:val="FF0000"/>
-              <w:sz w:val="22"/>
-              <w:szCs w:val="22"/>
+              <w:lang w:val="en-US"/>
+            </w:rPr>
+            <w:t>3</w:t>
+          </w:r>
+          <w:r>
+            <w:rPr>
+              <w:lang w:val="en-US"/>
+            </w:rPr>
+            <w:fldChar w:fldCharType="end"/>
+          </w:r>
+          <w:r>
+            <w:rPr>
+              <w:lang w:val="en-US"/>
+            </w:rPr>
+            <w:noBreakHyphen/>
+          </w:r>
+          <w:r>
+            <w:rPr>
+              <w:lang w:val="en-US"/>
+            </w:rPr>
+            <w:fldChar w:fldCharType="begin"/>
+          </w:r>
+          <w:r>
+            <w:rPr>
+              <w:lang w:val="en-US"/>
+            </w:rPr>
+            <w:instrText xml:space="preserve"> SEQ Figure \* ARABIC \s 1 </w:instrText>
+          </w:r>
+          <w:r>
+            <w:rPr>
+              <w:lang w:val="en-US"/>
+            </w:rPr>
+            <w:fldChar w:fldCharType="separate"/>
+          </w:r>
+          <w:r>
+            <w:rPr>
+              <w:noProof/>
+              <w:lang w:val="en-US"/>
+            </w:rPr>
+            <w:t>1</w:t>
+          </w:r>
+          <w:r>
+            <w:rPr>
+              <w:lang w:val="en-US"/>
+            </w:rPr>
+            <w:fldChar w:fldCharType="end"/>
+          </w:r>
+          <w:r>
+            <w:rPr>
+              <w:lang w:val="en-US"/>
+            </w:rPr>
+            <w:t xml:space="preserve">: UML diagram of the </w:t>
+          </w:r>
+          <w:r>
+            <w:rPr>
+              <w:lang w:val="en-US"/>
+            </w:rPr>
+            <w:t>state</w:t>
+          </w:r>
+          <w:r>
+            <w:rPr>
+              <w:lang w:val="en-US"/>
+            </w:rPr>
+            <w:t xml:space="preserve"> pattern</w:t>
+          </w:r>
+        </w:p>
+        <w:p>
+          <w:pPr>
+            <w:pStyle w:val="Heading2"/>
+            <w:rPr>
+              <w:lang w:val="en-US"/>
+            </w:rPr>
+          </w:pPr>
+          <w:r>
+            <w:rPr>
+              <w:lang w:val="en-US"/>
+            </w:rPr>
+            <w:t xml:space="preserve"> </w:t>
+          </w:r>
+          <w:bookmarkStart w:id="3" w:name="_Toc463386970"/>
+          <w:r>
+            <w:rPr>
+              <w:lang w:val="en-US"/>
+            </w:rPr>
+            <w:t>Explanation of classes</w:t>
+          </w:r>
+          <w:bookmarkEnd w:id="3"/>
+        </w:p>
+        <w:p>
+          <w:pPr>
+            <w:rPr>
+              <w:lang w:val="en-US"/>
+            </w:rPr>
+          </w:pPr>
+        </w:p>
+        <w:p>
+          <w:pPr>
+            <w:pStyle w:val="ListParagraph"/>
+            <w:numPr>
+              <w:ilvl w:val="0"/>
+              <w:numId w:val="3"/>
+            </w:numPr>
+            <w:rPr>
+              <w:lang w:val="en-US"/>
+            </w:rPr>
+          </w:pPr>
+          <w:proofErr w:type="spellStart"/>
+          <w:r>
+            <w:rPr>
+              <w:i/>
+              <w:lang w:val="en-US"/>
+            </w:rPr>
+            <w:t>IState</w:t>
+          </w:r>
+          <w:proofErr w:type="spellEnd"/>
+          <w:r>
+            <w:rPr>
+              <w:i/>
+              <w:lang w:val="en-US"/>
+            </w:rPr>
+            <w:t xml:space="preserve"> </w:t>
+          </w:r>
+          <w:r>
+            <w:rPr>
+              <w:lang w:val="en-US"/>
+            </w:rPr>
+            <w:t xml:space="preserve">is an </w:t>
+          </w:r>
+          <w:r>
+            <w:rPr>
+              <w:lang w:val="en-US"/>
+            </w:rPr>
+            <w:t>i</w:t>
+          </w:r>
+          <w:r>
+            <w:rPr>
+              <w:lang w:val="en-US"/>
+            </w:rPr>
+            <w:t>nterf</w:t>
+          </w:r>
+          <w:r>
+            <w:rPr>
+              <w:lang w:val="en-US"/>
+            </w:rPr>
+            <w:t>a</w:t>
+          </w:r>
+          <w:r>
+            <w:rPr>
+              <w:lang w:val="en-US"/>
+            </w:rPr>
+            <w:t>c</w:t>
+          </w:r>
+          <w:r>
+            <w:rPr>
+              <w:lang w:val="en-US"/>
+            </w:rPr>
+            <w:t>e</w:t>
+          </w:r>
+          <w:r>
+            <w:rPr>
+              <w:lang w:val="en-US"/>
+            </w:rPr>
+            <w:t xml:space="preserve"> with </w:t>
+          </w:r>
+          <w:r>
+            <w:rPr>
+              <w:lang w:val="en-US"/>
+            </w:rPr>
+            <w:t>two</w:t>
+          </w:r>
+          <w:r>
+            <w:rPr>
+              <w:lang w:val="en-US"/>
+            </w:rPr>
+            <w:t xml:space="preserve"> m</w:t>
+          </w:r>
+          <w:r>
+            <w:rPr>
+              <w:lang w:val="en-US"/>
+            </w:rPr>
+            <w:t xml:space="preserve">ethods </w:t>
+          </w:r>
+          <w:proofErr w:type="spellStart"/>
+          <w:proofErr w:type="gramStart"/>
+          <w:r>
+            <w:rPr>
+              <w:i/>
+              <w:lang w:val="en-US"/>
+            </w:rPr>
+            <w:t>GetState</w:t>
+          </w:r>
+          <w:proofErr w:type="spellEnd"/>
+          <w:r>
+            <w:rPr>
+              <w:i/>
+              <w:lang w:val="en-US"/>
+            </w:rPr>
+            <w:t>(</w:t>
+          </w:r>
+          <w:proofErr w:type="gramEnd"/>
+          <w:r>
+            <w:rPr>
+              <w:i/>
+              <w:lang w:val="en-US"/>
+            </w:rPr>
+            <w:t>)</w:t>
+          </w:r>
+          <w:r>
+            <w:rPr>
+              <w:lang w:val="en-US"/>
+            </w:rPr>
+            <w:t xml:space="preserve"> and</w:t>
+          </w:r>
+          <w:r>
+            <w:rPr>
+              <w:i/>
+              <w:lang w:val="en-US"/>
+            </w:rPr>
+            <w:t xml:space="preserve"> </w:t>
+          </w:r>
+          <w:r>
+            <w:rPr>
+              <w:i/>
+              <w:lang w:val="en-US"/>
+            </w:rPr>
+            <w:t>Pull()</w:t>
+          </w:r>
+          <w:r>
+            <w:rPr>
+              <w:lang w:val="en-US"/>
+            </w:rPr>
+            <w:t>.</w:t>
+          </w:r>
+          <w:r>
+            <w:rPr>
+              <w:lang w:val="en-US"/>
+            </w:rPr>
+            <w:t xml:space="preserve"> These </w:t>
+          </w:r>
+          <w:r>
+            <w:rPr>
+              <w:lang w:val="en-US"/>
+            </w:rPr>
+            <w:t xml:space="preserve">methods define the </w:t>
+          </w:r>
+          <w:r>
+            <w:rPr>
               <w:highlight w:val="yellow"/>
+              <w:lang w:val="en-US"/>
+            </w:rPr>
+            <w:t>iterator protocol</w:t>
+          </w:r>
+          <w:r>
+            <w:rPr>
+              <w:lang w:val="en-US"/>
+            </w:rPr>
+            <w:t xml:space="preserve"> for all derived classes.</w:t>
+          </w:r>
+        </w:p>
+        <w:p>
+          <w:pPr>
+            <w:rPr>
+              <w:lang w:val="en-US"/>
+            </w:rPr>
+          </w:pPr>
+          <w:r>
+            <w:rPr>
+              <w:lang w:val="en-US"/>
+            </w:rPr>
+            <w:t xml:space="preserve">         </w:t>
+          </w:r>
+          <w:r>
+            <w:rPr>
+              <w:noProof/>
               <w:lang w:eastAsia="de-DE"/>
             </w:rPr>
             <w:drawing>
-              <wp:inline distT="0" distB="0" distL="0" distR="0" wp14:anchorId="24C84D29" wp14:editId="3344E7B3">
-                <wp:extent cx="5760720" cy="4320540"/>
-                <wp:effectExtent l="0" t="0" r="0" b="3810"/>
-                <wp:docPr id="1" name="Picture 1"/>
+              <wp:inline distT="0" distB="0" distL="0" distR="0">
+                <wp:extent cx="2638425" cy="1267815"/>
+                <wp:effectExtent l="0" t="0" r="0" b="8890"/>
+                <wp:docPr id="4" name="Picture 4"/>
                 <wp:cNvGraphicFramePr>
                   <a:graphicFrameLocks xmlns:a="http://schemas.openxmlformats.org/drawingml/2006/main" noChangeAspect="1"/>
                 </wp:cNvGraphicFramePr>
@@ -1802,11 +2102,11 @@
                   <a:graphicData uri="http://schemas.openxmlformats.org/drawingml/2006/picture">
                     <pic:pic xmlns:pic="http://schemas.openxmlformats.org/drawingml/2006/picture">
                       <pic:nvPicPr>
-                        <pic:cNvPr id="1" name="IMG_20161004_193504.jpg"/>
+                        <pic:cNvPr id="4" name="IState.PNG"/>
                         <pic:cNvPicPr/>
                       </pic:nvPicPr>
                       <pic:blipFill>
-                        <a:blip r:embed="rId10" cstate="print">
+                        <a:blip r:embed="rId10">
                           <a:extLst>
                             <a:ext uri="{28A0092B-C50C-407E-A947-70E740481C1C}">
                               <a14:useLocalDpi xmlns:a14="http://schemas.microsoft.com/office/drawing/2010/main" val="0"/>
@@ -1820,7 +2120,7 @@
                       <pic:spPr>
                         <a:xfrm>
                           <a:off x="0" y="0"/>
-                          <a:ext cx="5760720" cy="4320540"/>
+                          <a:ext cx="2645519" cy="1271224"/>
                         </a:xfrm>
                         <a:prstGeom prst="rect">
                           <a:avLst/>
@@ -1835,135 +2135,6 @@
         </w:p>
         <w:p>
           <w:pPr>
-            <w:pStyle w:val="Caption"/>
-            <w:rPr>
-              <w:lang w:val="en-US"/>
-            </w:rPr>
-          </w:pPr>
-          <w:r>
-            <w:rPr>
-              <w:lang w:val="en-US"/>
-            </w:rPr>
-            <w:t xml:space="preserve">Figure </w:t>
-          </w:r>
-          <w:r>
-            <w:rPr>
-              <w:lang w:val="en-US"/>
-            </w:rPr>
-            <w:fldChar w:fldCharType="begin"/>
-          </w:r>
-          <w:r>
-            <w:rPr>
-              <w:lang w:val="en-US"/>
-            </w:rPr>
-            <w:instrText xml:space="preserve"> STYLEREF 1 \s </w:instrText>
-          </w:r>
-          <w:r>
-            <w:rPr>
-              <w:lang w:val="en-US"/>
-            </w:rPr>
-            <w:fldChar w:fldCharType="separate"/>
-          </w:r>
-          <w:r>
-            <w:rPr>
-              <w:noProof/>
-              <w:lang w:val="en-US"/>
-            </w:rPr>
-            <w:t>3</w:t>
-          </w:r>
-          <w:r>
-            <w:rPr>
-              <w:lang w:val="en-US"/>
-            </w:rPr>
-            <w:fldChar w:fldCharType="end"/>
-          </w:r>
-          <w:r>
-            <w:rPr>
-              <w:lang w:val="en-US"/>
-            </w:rPr>
-            <w:noBreakHyphen/>
-          </w:r>
-          <w:r>
-            <w:rPr>
-              <w:lang w:val="en-US"/>
-            </w:rPr>
-            <w:fldChar w:fldCharType="begin"/>
-          </w:r>
-          <w:r>
-            <w:rPr>
-              <w:lang w:val="en-US"/>
-            </w:rPr>
-            <w:instrText xml:space="preserve"> SEQ Figure \* ARABIC \s 1 </w:instrText>
-          </w:r>
-          <w:r>
-            <w:rPr>
-              <w:lang w:val="en-US"/>
-            </w:rPr>
-            <w:fldChar w:fldCharType="separate"/>
-          </w:r>
-          <w:r>
-            <w:rPr>
-              <w:noProof/>
-              <w:lang w:val="en-US"/>
-            </w:rPr>
-            <w:t>1</w:t>
-          </w:r>
-          <w:r>
-            <w:rPr>
-              <w:lang w:val="en-US"/>
-            </w:rPr>
-            <w:fldChar w:fldCharType="end"/>
-          </w:r>
-          <w:r>
-            <w:rPr>
-              <w:lang w:val="en-US"/>
-            </w:rPr>
-            <w:t xml:space="preserve">: UML diagram of the </w:t>
-          </w:r>
-          <w:r>
-            <w:rPr>
-              <w:lang w:val="en-US"/>
-            </w:rPr>
-            <w:t>state</w:t>
-          </w:r>
-          <w:r>
-            <w:rPr>
-              <w:lang w:val="en-US"/>
-            </w:rPr>
-            <w:t xml:space="preserve"> pattern</w:t>
-          </w:r>
-        </w:p>
-        <w:p>
-          <w:pPr>
-            <w:pStyle w:val="Heading2"/>
-            <w:rPr>
-              <w:lang w:val="en-US"/>
-            </w:rPr>
-          </w:pPr>
-          <w:r>
-            <w:rPr>
-              <w:lang w:val="en-US"/>
-            </w:rPr>
-            <w:t xml:space="preserve"> </w:t>
-          </w:r>
-          <w:bookmarkStart w:id="3" w:name="_Toc463386970"/>
-          <w:r>
-            <w:rPr>
-              <w:lang w:val="en-US"/>
-            </w:rPr>
-            <w:t>Explanation of classes</w:t>
-          </w:r>
-          <w:bookmarkEnd w:id="3"/>
-        </w:p>
-        <w:p>
-          <w:pPr>
-            <w:rPr>
-              <w:lang w:val="en-US"/>
-            </w:rPr>
-          </w:pPr>
-        </w:p>
-        <w:p>
-          <w:pPr>
             <w:pStyle w:val="ListParagraph"/>
             <w:numPr>
               <w:ilvl w:val="0"/>
@@ -1973,6 +2144,44 @@
               <w:lang w:val="en-US"/>
             </w:rPr>
           </w:pPr>
+          <w:r>
+            <w:rPr>
+              <w:i/>
+              <w:lang w:val="en-US"/>
+            </w:rPr>
+            <w:t>State</w:t>
+          </w:r>
+          <w:r>
+            <w:rPr>
+              <w:i/>
+              <w:lang w:val="en-US"/>
+            </w:rPr>
+            <w:t xml:space="preserve"> </w:t>
+          </w:r>
+          <w:r>
+            <w:rPr>
+              <w:lang w:val="en-US"/>
+            </w:rPr>
+            <w:t xml:space="preserve">is an </w:t>
+          </w:r>
+          <w:r>
+            <w:rPr>
+              <w:lang w:val="en-US"/>
+            </w:rPr>
+            <w:t>abstract class</w:t>
+          </w:r>
+          <w:r>
+            <w:rPr>
+              <w:lang w:val="en-US"/>
+            </w:rPr>
+            <w:t xml:space="preserve"> </w:t>
+          </w:r>
+          <w:r>
+            <w:rPr>
+              <w:lang w:val="en-US"/>
+            </w:rPr>
+            <w:t xml:space="preserve">which inherits from </w:t>
+          </w:r>
           <w:proofErr w:type="spellStart"/>
           <w:r>
             <w:rPr>
@@ -1984,70 +2193,21 @@
           <w:proofErr w:type="spellEnd"/>
           <w:r>
             <w:rPr>
-              <w:i/>
-              <w:lang w:val="en-US"/>
-            </w:rPr>
-            <w:t xml:space="preserve"> </w:t>
-          </w:r>
-          <w:r>
-            <w:rPr>
-              <w:lang w:val="en-US"/>
-            </w:rPr>
-            <w:t xml:space="preserve">is an </w:t>
-          </w:r>
-          <w:r>
-            <w:rPr>
-              <w:lang w:val="en-US"/>
-            </w:rPr>
-            <w:t>i</w:t>
-          </w:r>
-          <w:r>
-            <w:rPr>
-              <w:lang w:val="en-US"/>
-            </w:rPr>
-            <w:t>nterf</w:t>
-          </w:r>
-          <w:r>
-            <w:rPr>
-              <w:lang w:val="en-US"/>
-            </w:rPr>
-            <w:t>a</w:t>
-          </w:r>
-          <w:r>
-            <w:rPr>
-              <w:lang w:val="en-US"/>
-            </w:rPr>
-            <w:t>c</w:t>
-          </w:r>
-          <w:r>
-            <w:rPr>
-              <w:lang w:val="en-US"/>
-            </w:rPr>
-            <w:t>e</w:t>
-          </w:r>
-          <w:r>
-            <w:rPr>
-              <w:lang w:val="en-US"/>
-            </w:rPr>
-            <w:t xml:space="preserve"> with </w:t>
-          </w:r>
-          <w:r>
-            <w:rPr>
-              <w:lang w:val="en-US"/>
-            </w:rPr>
-            <w:t>two</w:t>
-          </w:r>
-          <w:r>
-            <w:rPr>
-              <w:lang w:val="en-US"/>
-            </w:rPr>
-            <w:t xml:space="preserve"> m</w:t>
-          </w:r>
-          <w:r>
-            <w:rPr>
-              <w:lang w:val="en-US"/>
-            </w:rPr>
-            <w:t xml:space="preserve">ethods </w:t>
+              <w:lang w:val="en-US"/>
+            </w:rPr>
+            <w:t>,</w:t>
+          </w:r>
+          <w:r>
+            <w:rPr>
+              <w:lang w:val="en-US"/>
+            </w:rPr>
+            <w:t xml:space="preserve"> hence, it implements the interfaces methods</w:t>
+          </w:r>
+          <w:r>
+            <w:rPr>
+              <w:lang w:val="en-US"/>
+            </w:rPr>
+            <w:t xml:space="preserve">, namely </w:t>
           </w:r>
           <w:proofErr w:type="spellStart"/>
           <w:proofErr w:type="gramStart"/>
@@ -2072,74 +2232,56 @@
               <w:i/>
               <w:lang w:val="en-US"/>
             </w:rPr>
-            <w:t>)</w:t>
-          </w:r>
-          <w:r>
-            <w:rPr>
-              <w:lang w:val="en-US"/>
-            </w:rPr>
-            <w:t xml:space="preserve"> and</w:t>
+            <w:t xml:space="preserve">) </w:t>
+          </w:r>
+          <w:r>
+            <w:rPr>
+              <w:lang w:val="en-US"/>
+            </w:rPr>
+            <w:t xml:space="preserve">and </w:t>
           </w:r>
           <w:r>
             <w:rPr>
               <w:i/>
               <w:lang w:val="en-US"/>
             </w:rPr>
-            <w:t xml:space="preserve"> </w:t>
+            <w:t>Pull()</w:t>
+          </w:r>
+          <w:r>
+            <w:rPr>
+              <w:lang w:val="en-US"/>
+            </w:rPr>
+            <w:t xml:space="preserve">. </w:t>
+          </w:r>
+          <w:proofErr w:type="spellStart"/>
+          <w:r>
+            <w:rPr>
+              <w:lang w:val="en-US"/>
+            </w:rPr>
+            <w:t>Additonally</w:t>
+          </w:r>
+          <w:proofErr w:type="spellEnd"/>
+          <w:r>
+            <w:rPr>
+              <w:lang w:val="en-US"/>
+            </w:rPr>
+            <w:t xml:space="preserve">, it holds a string </w:t>
           </w:r>
           <w:r>
             <w:rPr>
               <w:i/>
               <w:lang w:val="en-US"/>
             </w:rPr>
-            <w:t>Pull()</w:t>
-          </w:r>
-          <w:r>
-            <w:rPr>
-              <w:lang w:val="en-US"/>
-            </w:rPr>
-            <w:t>.</w:t>
-          </w:r>
-          <w:r>
-            <w:rPr>
-              <w:lang w:val="en-US"/>
-            </w:rPr>
-            <w:t xml:space="preserve"> These </w:t>
-          </w:r>
-          <w:r>
-            <w:rPr>
-              <w:lang w:val="en-US"/>
-            </w:rPr>
-            <w:t xml:space="preserve">methods define the </w:t>
-          </w:r>
-          <w:r>
-            <w:rPr>
-              <w:highlight w:val="yellow"/>
-              <w:lang w:val="en-US"/>
-            </w:rPr>
-            <w:t>iterator protocol</w:t>
-          </w:r>
-          <w:r>
-            <w:rPr>
-              <w:lang w:val="en-US"/>
-            </w:rPr>
-            <w:t xml:space="preserve"> for all derived classes.</w:t>
-          </w:r>
-          <w:bookmarkStart w:id="4" w:name="_GoBack"/>
-          <w:bookmarkEnd w:id="4"/>
+            <w:t>Action.</w:t>
+          </w:r>
         </w:p>
         <w:p>
           <w:pPr>
+            <w:ind w:left="576"/>
             <w:rPr>
               <w:lang w:val="en-US"/>
             </w:rPr>
           </w:pPr>
-          <w:r>
-            <w:rPr>
-              <w:lang w:val="en-US"/>
-            </w:rPr>
-            <w:t xml:space="preserve">         </w:t>
-          </w:r>
           <w:r>
             <w:rPr>
               <w:noProof/>
@@ -2147,9 +2289,9 @@
             </w:rPr>
             <w:drawing>
               <wp:inline distT="0" distB="0" distL="0" distR="0">
-                <wp:extent cx="3211212" cy="1543050"/>
-                <wp:effectExtent l="0" t="0" r="8255" b="0"/>
-                <wp:docPr id="4" name="Picture 4"/>
+                <wp:extent cx="2759086" cy="1924685"/>
+                <wp:effectExtent l="0" t="0" r="3175" b="0"/>
+                <wp:docPr id="3" name="Picture 3"/>
                 <wp:cNvGraphicFramePr>
                   <a:graphicFrameLocks xmlns:a="http://schemas.openxmlformats.org/drawingml/2006/main" noChangeAspect="1"/>
                 </wp:cNvGraphicFramePr>
@@ -2157,7 +2299,7 @@
                   <a:graphicData uri="http://schemas.openxmlformats.org/drawingml/2006/picture">
                     <pic:pic xmlns:pic="http://schemas.openxmlformats.org/drawingml/2006/picture">
                       <pic:nvPicPr>
-                        <pic:cNvPr id="4" name="IState.PNG"/>
+                        <pic:cNvPr id="3" name="state.PNG"/>
                         <pic:cNvPicPr/>
                       </pic:nvPicPr>
                       <pic:blipFill>
@@ -2175,7 +2317,7 @@
                       <pic:spPr>
                         <a:xfrm>
                           <a:off x="0" y="0"/>
-                          <a:ext cx="3217150" cy="1545903"/>
+                          <a:ext cx="2767555" cy="1930593"/>
                         </a:xfrm>
                         <a:prstGeom prst="rect">
                           <a:avLst/>
@@ -2199,115 +2341,24 @@
               <w:lang w:val="en-US"/>
             </w:rPr>
           </w:pPr>
-          <w:proofErr w:type="spellStart"/>
+          <w:r>
+            <w:rPr>
+              <w:lang w:val="en-US"/>
+            </w:rPr>
+            <w:t xml:space="preserve">The classes depicted below inherit from </w:t>
+          </w:r>
           <w:r>
             <w:rPr>
               <w:i/>
               <w:lang w:val="en-US"/>
             </w:rPr>
-            <w:t>IContainer</w:t>
-          </w:r>
-          <w:proofErr w:type="spellEnd"/>
-          <w:r>
-            <w:rPr>
-              <w:i/>
-              <w:lang w:val="en-US"/>
-            </w:rPr>
-            <w:t xml:space="preserve"> </w:t>
-          </w:r>
-          <w:r>
-            <w:rPr>
-              <w:lang w:val="en-US"/>
-            </w:rPr>
-            <w:t>is an interface with one method</w:t>
-          </w:r>
-          <w:r>
-            <w:rPr>
-              <w:lang w:val="en-US"/>
-            </w:rPr>
-            <w:t xml:space="preserve"> </w:t>
-          </w:r>
-          <w:proofErr w:type="spellStart"/>
-          <w:proofErr w:type="gramStart"/>
-          <w:r>
-            <w:rPr>
-              <w:i/>
-              <w:lang w:val="en-US"/>
-            </w:rPr>
-            <w:t>GetIterator</w:t>
-          </w:r>
-          <w:proofErr w:type="spellEnd"/>
-          <w:r>
-            <w:rPr>
-              <w:i/>
-              <w:lang w:val="en-US"/>
-            </w:rPr>
-            <w:t>(</w:t>
-          </w:r>
-          <w:proofErr w:type="gramEnd"/>
-          <w:r>
-            <w:rPr>
-              <w:i/>
-              <w:lang w:val="en-US"/>
-            </w:rPr>
-            <w:t>)</w:t>
-          </w:r>
-          <w:r>
-            <w:rPr>
-              <w:lang w:val="en-US"/>
-            </w:rPr>
-            <w:t xml:space="preserve"> </w:t>
-          </w:r>
-          <w:r>
-            <w:rPr>
-              <w:lang w:val="en-US"/>
-            </w:rPr>
-            <w:t xml:space="preserve">which returns the implementation of the </w:t>
-          </w:r>
-          <w:proofErr w:type="spellStart"/>
-          <w:r>
-            <w:rPr>
-              <w:i/>
-              <w:lang w:val="en-US"/>
-            </w:rPr>
-            <w:t>IIterator</w:t>
-          </w:r>
-          <w:proofErr w:type="spellEnd"/>
-          <w:r>
-            <w:rPr>
-              <w:i/>
-              <w:lang w:val="en-US"/>
-            </w:rPr>
-            <w:t xml:space="preserve"> </w:t>
-          </w:r>
-          <w:r>
-            <w:rPr>
-              <w:lang w:val="en-US"/>
-            </w:rPr>
-            <w:t xml:space="preserve">interface which is called </w:t>
-          </w:r>
-          <w:proofErr w:type="spellStart"/>
-          <w:r>
-            <w:rPr>
-              <w:i/>
-              <w:lang w:val="en-US"/>
-            </w:rPr>
-            <w:t>Channel</w:t>
-          </w:r>
-          <w:r>
-            <w:rPr>
-              <w:i/>
-              <w:lang w:val="en-US"/>
-            </w:rPr>
-            <w:t>Iterator</w:t>
-          </w:r>
-          <w:proofErr w:type="spellEnd"/>
-          <w:r>
-            <w:rPr>
-              <w:i/>
-              <w:lang w:val="en-US"/>
-            </w:rPr>
-            <w:t>.</w:t>
+            <w:t>State</w:t>
+          </w:r>
+          <w:r>
+            <w:rPr>
+              <w:lang w:val="en-US"/>
+            </w:rPr>
+            <w:t xml:space="preserve"> and describe concrete states of the state pattern.</w:t>
           </w:r>
         </w:p>
         <w:p>
@@ -2322,12 +2373,11 @@
               <w:noProof/>
               <w:lang w:eastAsia="de-DE"/>
             </w:rPr>
-            <w:lastRenderedPageBreak/>
             <w:drawing>
-              <wp:inline distT="0" distB="0" distL="0" distR="0" wp14:anchorId="7639E6F4" wp14:editId="265E0A17">
-                <wp:extent cx="1543265" cy="1095528"/>
-                <wp:effectExtent l="0" t="0" r="0" b="9525"/>
-                <wp:docPr id="14" name="Picture 14"/>
+              <wp:inline distT="0" distB="0" distL="0" distR="0" wp14:anchorId="23FB4AC4" wp14:editId="7A701678">
+                <wp:extent cx="1295581" cy="1219370"/>
+                <wp:effectExtent l="0" t="0" r="0" b="0"/>
+                <wp:docPr id="6" name="Picture 6"/>
                 <wp:cNvGraphicFramePr>
                   <a:graphicFrameLocks xmlns:a="http://schemas.openxmlformats.org/drawingml/2006/main" noChangeAspect="1"/>
                 </wp:cNvGraphicFramePr>
@@ -2335,7 +2385,7 @@
                   <a:graphicData uri="http://schemas.openxmlformats.org/drawingml/2006/picture">
                     <pic:pic xmlns:pic="http://schemas.openxmlformats.org/drawingml/2006/picture">
                       <pic:nvPicPr>
-                        <pic:cNvPr id="14" name="IContainer.PNG"/>
+                        <pic:cNvPr id="6" name="idle.PNG"/>
                         <pic:cNvPicPr/>
                       </pic:nvPicPr>
                       <pic:blipFill>
@@ -2353,7 +2403,7 @@
                       <pic:spPr>
                         <a:xfrm>
                           <a:off x="0" y="0"/>
-                          <a:ext cx="1543265" cy="1095528"/>
+                          <a:ext cx="1295581" cy="1219370"/>
                         </a:xfrm>
                         <a:prstGeom prst="rect">
                           <a:avLst/>
@@ -2365,185 +2415,16 @@
               </wp:inline>
             </w:drawing>
           </w:r>
-        </w:p>
-        <w:p>
-          <w:pPr>
-            <w:pStyle w:val="ListParagraph"/>
-            <w:numPr>
-              <w:ilvl w:val="0"/>
-              <w:numId w:val="3"/>
-            </w:numPr>
-            <w:rPr>
-              <w:lang w:val="en-US"/>
-            </w:rPr>
-          </w:pPr>
-          <w:proofErr w:type="spellStart"/>
-          <w:r>
-            <w:rPr>
-              <w:i/>
-              <w:lang w:val="en-US"/>
-            </w:rPr>
-            <w:t>Channel</w:t>
-          </w:r>
-          <w:r>
-            <w:rPr>
-              <w:i/>
-              <w:lang w:val="en-US"/>
-            </w:rPr>
-            <w:t>Iterator</w:t>
-          </w:r>
-          <w:proofErr w:type="spellEnd"/>
-          <w:r>
-            <w:rPr>
-              <w:i/>
-              <w:lang w:val="en-US"/>
-            </w:rPr>
-            <w:t xml:space="preserve"> </w:t>
-          </w:r>
-          <w:r>
-            <w:rPr>
-              <w:lang w:val="en-US"/>
-            </w:rPr>
-            <w:t xml:space="preserve">implements the </w:t>
-          </w:r>
-          <w:proofErr w:type="spellStart"/>
-          <w:r>
-            <w:rPr>
-              <w:i/>
-              <w:lang w:val="en-US"/>
-            </w:rPr>
-            <w:t>IIterator</w:t>
-          </w:r>
-          <w:proofErr w:type="spellEnd"/>
-          <w:r>
-            <w:rPr>
-              <w:i/>
-              <w:lang w:val="en-US"/>
-            </w:rPr>
-            <w:t xml:space="preserve"> </w:t>
-          </w:r>
-          <w:r>
-            <w:rPr>
-              <w:lang w:val="en-US"/>
-            </w:rPr>
-            <w:t>interface.</w:t>
-          </w:r>
-          <w:r>
-            <w:rPr>
-              <w:lang w:val="en-US"/>
-            </w:rPr>
-            <w:t xml:space="preserve"> I</w:t>
-          </w:r>
-          <w:r>
-            <w:rPr>
-              <w:lang w:val="en-US"/>
-            </w:rPr>
-            <w:t>t is defi</w:t>
-          </w:r>
-          <w:r>
-            <w:rPr>
-              <w:lang w:val="en-US"/>
-            </w:rPr>
-            <w:t>n</w:t>
-          </w:r>
-          <w:r>
-            <w:rPr>
-              <w:lang w:val="en-US"/>
-            </w:rPr>
-            <w:t>e</w:t>
-          </w:r>
-          <w:r>
-            <w:rPr>
-              <w:lang w:val="en-US"/>
-            </w:rPr>
-            <w:t xml:space="preserve">d as a nested private class inside </w:t>
-          </w:r>
-          <w:proofErr w:type="spellStart"/>
-          <w:r>
-            <w:rPr>
-              <w:i/>
-              <w:lang w:val="en-US"/>
-            </w:rPr>
-            <w:t>Channel</w:t>
-          </w:r>
-          <w:r>
-            <w:rPr>
-              <w:i/>
-              <w:lang w:val="en-US"/>
-            </w:rPr>
-            <w:t>Repository</w:t>
-          </w:r>
-          <w:proofErr w:type="spellEnd"/>
-          <w:r>
-            <w:rPr>
-              <w:i/>
-              <w:lang w:val="en-US"/>
-            </w:rPr>
-            <w:t>.</w:t>
-          </w:r>
-          <w:r>
-            <w:rPr>
-              <w:i/>
-              <w:lang w:val="en-US"/>
-            </w:rPr>
-            <w:t xml:space="preserve"> </w:t>
-          </w:r>
-          <w:proofErr w:type="spellStart"/>
-          <w:r>
-            <w:rPr>
-              <w:i/>
-              <w:lang w:val="en-US"/>
-            </w:rPr>
-            <w:t>Channel</w:t>
-          </w:r>
-          <w:r>
-            <w:rPr>
-              <w:i/>
-              <w:lang w:val="en-US"/>
-            </w:rPr>
-            <w:t>Repository</w:t>
-          </w:r>
-          <w:proofErr w:type="spellEnd"/>
-          <w:r>
-            <w:rPr>
-              <w:i/>
-              <w:lang w:val="en-US"/>
-            </w:rPr>
-            <w:t xml:space="preserve"> </w:t>
-          </w:r>
-          <w:r>
-            <w:rPr>
-              <w:lang w:val="en-US"/>
-            </w:rPr>
-            <w:t xml:space="preserve">is the concrete implementation and sets the iterator protocol. </w:t>
-          </w:r>
-        </w:p>
-        <w:p>
-          <w:pPr>
-            <w:pStyle w:val="ListParagraph"/>
-            <w:ind w:left="936"/>
-            <w:rPr>
-              <w:lang w:val="en-US"/>
-            </w:rPr>
-          </w:pPr>
           <w:r>
             <w:rPr>
               <w:noProof/>
               <w:lang w:eastAsia="de-DE"/>
             </w:rPr>
             <w:drawing>
-              <wp:anchor distT="0" distB="0" distL="114300" distR="114300" simplePos="0" relativeHeight="251658240" behindDoc="0" locked="0" layoutInCell="1" allowOverlap="1" wp14:anchorId="00B5DA1E" wp14:editId="5B7D687E">
-                <wp:simplePos x="0" y="0"/>
-                <wp:positionH relativeFrom="column">
-                  <wp:posOffset>346265</wp:posOffset>
-                </wp:positionH>
-                <wp:positionV relativeFrom="paragraph">
-                  <wp:posOffset>437515</wp:posOffset>
-                </wp:positionV>
-                <wp:extent cx="1999346" cy="4286664"/>
-                <wp:effectExtent l="0" t="0" r="1270" b="0"/>
-                <wp:wrapTopAndBottom/>
-                <wp:docPr id="5" name="Picture 5"/>
+              <wp:inline distT="0" distB="0" distL="0" distR="0" wp14:anchorId="391AEE8F" wp14:editId="593EAC41">
+                <wp:extent cx="1286054" cy="1200318"/>
+                <wp:effectExtent l="0" t="0" r="0" b="0"/>
+                <wp:docPr id="7" name="Picture 7"/>
                 <wp:cNvGraphicFramePr>
                   <a:graphicFrameLocks xmlns:a="http://schemas.openxmlformats.org/drawingml/2006/main" noChangeAspect="1"/>
                 </wp:cNvGraphicFramePr>
@@ -2551,7 +2432,7 @@
                   <a:graphicData uri="http://schemas.openxmlformats.org/drawingml/2006/picture">
                     <pic:pic xmlns:pic="http://schemas.openxmlformats.org/drawingml/2006/picture">
                       <pic:nvPicPr>
-                        <pic:cNvPr id="5" name="NameIterator.PNG"/>
+                        <pic:cNvPr id="7" name="init.PNG"/>
                         <pic:cNvPicPr/>
                       </pic:nvPicPr>
                       <pic:blipFill>
@@ -2569,7 +2450,7 @@
                       <pic:spPr>
                         <a:xfrm>
                           <a:off x="0" y="0"/>
-                          <a:ext cx="1999346" cy="4286664"/>
+                          <a:ext cx="1286054" cy="1200318"/>
                         </a:xfrm>
                         <a:prstGeom prst="rect">
                           <a:avLst/>
@@ -2578,81 +2459,387 @@
                     </pic:pic>
                   </a:graphicData>
                 </a:graphic>
-              </wp:anchor>
+              </wp:inline>
             </w:drawing>
           </w:r>
-          <w:proofErr w:type="spellStart"/>
-          <w:r>
-            <w:rPr>
-              <w:i/>
-              <w:lang w:val="en-US"/>
-            </w:rPr>
-            <w:t>Channel</w:t>
-          </w:r>
-          <w:r>
-            <w:rPr>
-              <w:i/>
-              <w:lang w:val="en-US"/>
-            </w:rPr>
-            <w:t>Respository</w:t>
-          </w:r>
-          <w:proofErr w:type="spellEnd"/>
-          <w:r>
-            <w:rPr>
-              <w:i/>
-              <w:lang w:val="en-US"/>
-            </w:rPr>
-            <w:t xml:space="preserve"> </w:t>
-          </w:r>
-          <w:r>
-            <w:rPr>
-              <w:lang w:val="en-US"/>
-            </w:rPr>
-            <w:t xml:space="preserve">has one method </w:t>
-          </w:r>
-          <w:proofErr w:type="spellStart"/>
-          <w:proofErr w:type="gramStart"/>
-          <w:r>
-            <w:rPr>
-              <w:i/>
-              <w:lang w:val="en-US"/>
-            </w:rPr>
-            <w:t>GetIterator</w:t>
-          </w:r>
-          <w:proofErr w:type="spellEnd"/>
-          <w:r>
-            <w:rPr>
-              <w:i/>
-              <w:lang w:val="en-US"/>
-            </w:rPr>
-            <w:t>(</w:t>
-          </w:r>
-          <w:proofErr w:type="gramEnd"/>
-          <w:r>
-            <w:rPr>
-              <w:i/>
-              <w:lang w:val="en-US"/>
-            </w:rPr>
-            <w:t>)</w:t>
-          </w:r>
-          <w:r>
-            <w:rPr>
-              <w:i/>
-              <w:lang w:val="en-US"/>
-            </w:rPr>
-            <w:t xml:space="preserve"> </w:t>
-          </w:r>
-          <w:r>
-            <w:rPr>
-              <w:lang w:val="en-US"/>
-            </w:rPr>
-            <w:t>which returns the iterator protocol. Further, it holds a data structure.</w:t>
+          <w:r>
+            <w:rPr>
+              <w:noProof/>
+              <w:lang w:eastAsia="de-DE"/>
+            </w:rPr>
+            <w:drawing>
+              <wp:inline distT="0" distB="0" distL="0" distR="0" wp14:anchorId="54631E51" wp14:editId="798EE80F">
+                <wp:extent cx="1495634" cy="1190791"/>
+                <wp:effectExtent l="0" t="0" r="9525" b="9525"/>
+                <wp:docPr id="11" name="Picture 11"/>
+                <wp:cNvGraphicFramePr>
+                  <a:graphicFrameLocks xmlns:a="http://schemas.openxmlformats.org/drawingml/2006/main" noChangeAspect="1"/>
+                </wp:cNvGraphicFramePr>
+                <a:graphic xmlns:a="http://schemas.openxmlformats.org/drawingml/2006/main">
+                  <a:graphicData uri="http://schemas.openxmlformats.org/drawingml/2006/picture">
+                    <pic:pic xmlns:pic="http://schemas.openxmlformats.org/drawingml/2006/picture">
+                      <pic:nvPicPr>
+                        <pic:cNvPr id="11" name="pre.PNG"/>
+                        <pic:cNvPicPr/>
+                      </pic:nvPicPr>
+                      <pic:blipFill>
+                        <a:blip r:embed="rId14">
+                          <a:extLst>
+                            <a:ext uri="{28A0092B-C50C-407E-A947-70E740481C1C}">
+                              <a14:useLocalDpi xmlns:a14="http://schemas.microsoft.com/office/drawing/2010/main" val="0"/>
+                            </a:ext>
+                          </a:extLst>
+                        </a:blip>
+                        <a:stretch>
+                          <a:fillRect/>
+                        </a:stretch>
+                      </pic:blipFill>
+                      <pic:spPr>
+                        <a:xfrm>
+                          <a:off x="0" y="0"/>
+                          <a:ext cx="1495634" cy="1190791"/>
+                        </a:xfrm>
+                        <a:prstGeom prst="rect">
+                          <a:avLst/>
+                        </a:prstGeom>
+                      </pic:spPr>
+                    </pic:pic>
+                  </a:graphicData>
+                </a:graphic>
+              </wp:inline>
+            </w:drawing>
+          </w:r>
+          <w:r>
+            <w:rPr>
+              <w:noProof/>
+              <w:lang w:eastAsia="de-DE"/>
+            </w:rPr>
+            <w:drawing>
+              <wp:inline distT="0" distB="0" distL="0" distR="0" wp14:anchorId="7A697118" wp14:editId="3A24AA6B">
+                <wp:extent cx="1314633" cy="1238423"/>
+                <wp:effectExtent l="0" t="0" r="0" b="0"/>
+                <wp:docPr id="13" name="Picture 13"/>
+                <wp:cNvGraphicFramePr>
+                  <a:graphicFrameLocks xmlns:a="http://schemas.openxmlformats.org/drawingml/2006/main" noChangeAspect="1"/>
+                </wp:cNvGraphicFramePr>
+                <a:graphic xmlns:a="http://schemas.openxmlformats.org/drawingml/2006/main">
+                  <a:graphicData uri="http://schemas.openxmlformats.org/drawingml/2006/picture">
+                    <pic:pic xmlns:pic="http://schemas.openxmlformats.org/drawingml/2006/picture">
+                      <pic:nvPicPr>
+                        <pic:cNvPr id="13" name="post.PNG"/>
+                        <pic:cNvPicPr/>
+                      </pic:nvPicPr>
+                      <pic:blipFill>
+                        <a:blip r:embed="rId15">
+                          <a:extLst>
+                            <a:ext uri="{28A0092B-C50C-407E-A947-70E740481C1C}">
+                              <a14:useLocalDpi xmlns:a14="http://schemas.microsoft.com/office/drawing/2010/main" val="0"/>
+                            </a:ext>
+                          </a:extLst>
+                        </a:blip>
+                        <a:stretch>
+                          <a:fillRect/>
+                        </a:stretch>
+                      </pic:blipFill>
+                      <pic:spPr>
+                        <a:xfrm>
+                          <a:off x="0" y="0"/>
+                          <a:ext cx="1314633" cy="1238423"/>
+                        </a:xfrm>
+                        <a:prstGeom prst="rect">
+                          <a:avLst/>
+                        </a:prstGeom>
+                      </pic:spPr>
+                    </pic:pic>
+                  </a:graphicData>
+                </a:graphic>
+              </wp:inline>
+            </w:drawing>
+          </w:r>
+          <w:r>
+            <w:rPr>
+              <w:noProof/>
+              <w:lang w:eastAsia="de-DE"/>
+            </w:rPr>
+            <w:drawing>
+              <wp:inline distT="0" distB="0" distL="0" distR="0" wp14:anchorId="2BAA98B9" wp14:editId="4AB1C07B">
+                <wp:extent cx="1305107" cy="1200318"/>
+                <wp:effectExtent l="0" t="0" r="0" b="0"/>
+                <wp:docPr id="15" name="Picture 15"/>
+                <wp:cNvGraphicFramePr>
+                  <a:graphicFrameLocks xmlns:a="http://schemas.openxmlformats.org/drawingml/2006/main" noChangeAspect="1"/>
+                </wp:cNvGraphicFramePr>
+                <a:graphic xmlns:a="http://schemas.openxmlformats.org/drawingml/2006/main">
+                  <a:graphicData uri="http://schemas.openxmlformats.org/drawingml/2006/picture">
+                    <pic:pic xmlns:pic="http://schemas.openxmlformats.org/drawingml/2006/picture">
+                      <pic:nvPicPr>
+                        <pic:cNvPr id="15" name="man.PNG"/>
+                        <pic:cNvPicPr/>
+                      </pic:nvPicPr>
+                      <pic:blipFill>
+                        <a:blip r:embed="rId16">
+                          <a:extLst>
+                            <a:ext uri="{28A0092B-C50C-407E-A947-70E740481C1C}">
+                              <a14:useLocalDpi xmlns:a14="http://schemas.microsoft.com/office/drawing/2010/main" val="0"/>
+                            </a:ext>
+                          </a:extLst>
+                        </a:blip>
+                        <a:stretch>
+                          <a:fillRect/>
+                        </a:stretch>
+                      </pic:blipFill>
+                      <pic:spPr>
+                        <a:xfrm>
+                          <a:off x="0" y="0"/>
+                          <a:ext cx="1305107" cy="1200318"/>
+                        </a:xfrm>
+                        <a:prstGeom prst="rect">
+                          <a:avLst/>
+                        </a:prstGeom>
+                      </pic:spPr>
+                    </pic:pic>
+                  </a:graphicData>
+                </a:graphic>
+              </wp:inline>
+            </w:drawing>
+          </w:r>
+          <w:r>
+            <w:rPr>
+              <w:noProof/>
+              <w:lang w:eastAsia="de-DE"/>
+            </w:rPr>
+            <w:drawing>
+              <wp:inline distT="0" distB="0" distL="0" distR="0" wp14:anchorId="20320F45" wp14:editId="3B8082B6">
+                <wp:extent cx="1295581" cy="1209844"/>
+                <wp:effectExtent l="0" t="0" r="0" b="9525"/>
+                <wp:docPr id="16" name="Picture 16"/>
+                <wp:cNvGraphicFramePr>
+                  <a:graphicFrameLocks xmlns:a="http://schemas.openxmlformats.org/drawingml/2006/main" noChangeAspect="1"/>
+                </wp:cNvGraphicFramePr>
+                <a:graphic xmlns:a="http://schemas.openxmlformats.org/drawingml/2006/main">
+                  <a:graphicData uri="http://schemas.openxmlformats.org/drawingml/2006/picture">
+                    <pic:pic xmlns:pic="http://schemas.openxmlformats.org/drawingml/2006/picture">
+                      <pic:nvPicPr>
+                        <pic:cNvPr id="16" name="term.PNG"/>
+                        <pic:cNvPicPr/>
+                      </pic:nvPicPr>
+                      <pic:blipFill>
+                        <a:blip r:embed="rId17">
+                          <a:extLst>
+                            <a:ext uri="{28A0092B-C50C-407E-A947-70E740481C1C}">
+                              <a14:useLocalDpi xmlns:a14="http://schemas.microsoft.com/office/drawing/2010/main" val="0"/>
+                            </a:ext>
+                          </a:extLst>
+                        </a:blip>
+                        <a:stretch>
+                          <a:fillRect/>
+                        </a:stretch>
+                      </pic:blipFill>
+                      <pic:spPr>
+                        <a:xfrm>
+                          <a:off x="0" y="0"/>
+                          <a:ext cx="1295581" cy="1209844"/>
+                        </a:xfrm>
+                        <a:prstGeom prst="rect">
+                          <a:avLst/>
+                        </a:prstGeom>
+                      </pic:spPr>
+                    </pic:pic>
+                  </a:graphicData>
+                </a:graphic>
+              </wp:inline>
+            </w:drawing>
           </w:r>
         </w:p>
         <w:p>
           <w:pPr>
             <w:pStyle w:val="ListParagraph"/>
-            <w:ind w:left="936"/>
+            <w:numPr>
+              <w:ilvl w:val="0"/>
+              <w:numId w:val="3"/>
+            </w:numPr>
+            <w:rPr>
+              <w:lang w:val="en-US"/>
+            </w:rPr>
+          </w:pPr>
+          <w:proofErr w:type="spellStart"/>
+          <w:r>
+            <w:rPr>
+              <w:i/>
+              <w:lang w:val="en-US"/>
+            </w:rPr>
+            <w:t>ProductionChain</w:t>
+          </w:r>
+          <w:proofErr w:type="spellEnd"/>
+          <w:r>
+            <w:rPr>
+              <w:i/>
+              <w:lang w:val="en-US"/>
+            </w:rPr>
+            <w:t xml:space="preserve"> </w:t>
+          </w:r>
+          <w:r>
+            <w:rPr>
+              <w:lang w:val="en-US"/>
+            </w:rPr>
+            <w:t xml:space="preserve">is the context class of the state pattern. It holds </w:t>
+          </w:r>
+          <w:r>
+            <w:rPr>
+              <w:lang w:val="en-US"/>
+            </w:rPr>
+            <w:t xml:space="preserve">the </w:t>
+          </w:r>
+          <w:proofErr w:type="spellStart"/>
+          <w:r>
+            <w:rPr>
+              <w:i/>
+              <w:lang w:val="en-US"/>
+            </w:rPr>
+            <w:t>currentState</w:t>
+          </w:r>
+          <w:proofErr w:type="spellEnd"/>
+          <w:r>
+            <w:rPr>
+              <w:i/>
+              <w:lang w:val="en-US"/>
+            </w:rPr>
+            <w:t xml:space="preserve"> </w:t>
+          </w:r>
+          <w:r>
+            <w:rPr>
+              <w:lang w:val="en-US"/>
+            </w:rPr>
+            <w:t xml:space="preserve">and has three methods </w:t>
+          </w:r>
+          <w:proofErr w:type="spellStart"/>
+          <w:proofErr w:type="gramStart"/>
+          <w:r>
+            <w:rPr>
+              <w:i/>
+              <w:lang w:val="en-US"/>
+            </w:rPr>
+            <w:t>GetState</w:t>
+          </w:r>
+          <w:proofErr w:type="spellEnd"/>
+          <w:r>
+            <w:rPr>
+              <w:i/>
+              <w:lang w:val="en-US"/>
+            </w:rPr>
+            <w:t>(</w:t>
+          </w:r>
+          <w:proofErr w:type="gramEnd"/>
+          <w:r>
+            <w:rPr>
+              <w:i/>
+              <w:lang w:val="en-US"/>
+            </w:rPr>
+            <w:t xml:space="preserve">), </w:t>
+          </w:r>
+          <w:proofErr w:type="spellStart"/>
+          <w:r>
+            <w:rPr>
+              <w:i/>
+              <w:lang w:val="en-US"/>
+            </w:rPr>
+            <w:t>NextState</w:t>
+          </w:r>
+          <w:proofErr w:type="spellEnd"/>
+          <w:r>
+            <w:rPr>
+              <w:i/>
+              <w:lang w:val="en-US"/>
+            </w:rPr>
+            <w:t xml:space="preserve">(), </w:t>
+          </w:r>
+          <w:r>
+            <w:rPr>
+              <w:lang w:val="en-US"/>
+            </w:rPr>
+            <w:t xml:space="preserve">and </w:t>
+          </w:r>
+          <w:r>
+            <w:rPr>
+              <w:i/>
+              <w:lang w:val="en-US"/>
+            </w:rPr>
+            <w:t>Pull().</w:t>
+          </w:r>
+        </w:p>
+        <w:p>
+          <w:pPr>
+            <w:ind w:left="576"/>
+            <w:rPr>
+              <w:lang w:val="en-US"/>
+            </w:rPr>
+          </w:pPr>
+          <w:r>
+            <w:rPr>
+              <w:noProof/>
+              <w:lang w:eastAsia="de-DE"/>
+            </w:rPr>
+            <w:lastRenderedPageBreak/>
+            <w:drawing>
+              <wp:inline distT="0" distB="0" distL="0" distR="0">
+                <wp:extent cx="2047875" cy="1931518"/>
+                <wp:effectExtent l="0" t="0" r="0" b="0"/>
+                <wp:docPr id="17" name="Picture 17"/>
+                <wp:cNvGraphicFramePr>
+                  <a:graphicFrameLocks xmlns:a="http://schemas.openxmlformats.org/drawingml/2006/main" noChangeAspect="1"/>
+                </wp:cNvGraphicFramePr>
+                <a:graphic xmlns:a="http://schemas.openxmlformats.org/drawingml/2006/main">
+                  <a:graphicData uri="http://schemas.openxmlformats.org/drawingml/2006/picture">
+                    <pic:pic xmlns:pic="http://schemas.openxmlformats.org/drawingml/2006/picture">
+                      <pic:nvPicPr>
+                        <pic:cNvPr id="17" name="prodChain.PNG"/>
+                        <pic:cNvPicPr/>
+                      </pic:nvPicPr>
+                      <pic:blipFill>
+                        <a:blip r:embed="rId18">
+                          <a:extLst>
+                            <a:ext uri="{28A0092B-C50C-407E-A947-70E740481C1C}">
+                              <a14:useLocalDpi xmlns:a14="http://schemas.microsoft.com/office/drawing/2010/main" val="0"/>
+                            </a:ext>
+                          </a:extLst>
+                        </a:blip>
+                        <a:stretch>
+                          <a:fillRect/>
+                        </a:stretch>
+                      </pic:blipFill>
+                      <pic:spPr>
+                        <a:xfrm>
+                          <a:off x="0" y="0"/>
+                          <a:ext cx="2051789" cy="1935210"/>
+                        </a:xfrm>
+                        <a:prstGeom prst="rect">
+                          <a:avLst/>
+                        </a:prstGeom>
+                      </pic:spPr>
+                    </pic:pic>
+                  </a:graphicData>
+                </a:graphic>
+              </wp:inline>
+            </w:drawing>
+          </w:r>
+        </w:p>
+        <w:p>
+          <w:pPr>
+            <w:ind w:left="360"/>
+            <w:rPr>
+              <w:lang w:val="en-US"/>
+            </w:rPr>
+          </w:pPr>
+          <w:r>
+            <w:rPr>
+              <w:lang w:val="en-US"/>
+            </w:rPr>
+            <w:t xml:space="preserve">  </w:t>
+          </w:r>
+        </w:p>
+        <w:p>
+          <w:pPr>
+            <w:ind w:left="576"/>
             <w:rPr>
               <w:lang w:val="en-US"/>
             </w:rPr>
@@ -2669,26 +2856,35 @@
         </w:p>
         <w:p>
           <w:pPr>
-            <w:pStyle w:val="Heading2"/>
+            <w:pStyle w:val="ListParagraph"/>
+            <w:ind w:left="936"/>
             <w:rPr>
               <w:lang w:val="en-US"/>
             </w:rPr>
           </w:pPr>
-          <w:bookmarkStart w:id="5" w:name="_Toc463386971"/>
-          <w:r>
-            <w:rPr>
-              <w:lang w:val="en-US"/>
-            </w:rPr>
-            <w:t>Features</w:t>
-          </w:r>
-          <w:bookmarkEnd w:id="5"/>
         </w:p>
         <w:p>
           <w:pPr>
+            <w:pStyle w:val="Heading2"/>
             <w:rPr>
               <w:lang w:val="en-US"/>
             </w:rPr>
           </w:pPr>
+          <w:bookmarkStart w:id="4" w:name="_Toc463386971"/>
+          <w:r>
+            <w:rPr>
+              <w:lang w:val="en-US"/>
+            </w:rPr>
+            <w:t>Features</w:t>
+          </w:r>
+          <w:bookmarkEnd w:id="4"/>
+        </w:p>
+        <w:p>
+          <w:pPr>
+            <w:rPr>
+              <w:lang w:val="en-US"/>
+            </w:rPr>
+          </w:pPr>
           <w:r>
             <w:rPr>
               <w:lang w:val="en-US"/>
@@ -2705,7 +2901,107 @@
             <w:rPr>
               <w:lang w:val="en-US"/>
             </w:rPr>
-            <w:t xml:space="preserve"> Users are presented a simplified TV which demonstrates the iterator pattern by switching through a TV’s channels. </w:t>
+            <w:t xml:space="preserve"> Users are presented a simplified</w:t>
+          </w:r>
+          <w:r>
+            <w:rPr>
+              <w:lang w:val="en-US"/>
+            </w:rPr>
+            <w:t>, fully automated</w:t>
+          </w:r>
+          <w:r>
+            <w:rPr>
+              <w:lang w:val="en-US"/>
+            </w:rPr>
+            <w:t xml:space="preserve"> </w:t>
+          </w:r>
+          <w:r>
+            <w:rPr>
+              <w:lang w:val="en-US"/>
+            </w:rPr>
+            <w:t xml:space="preserve">industrial </w:t>
+          </w:r>
+          <w:r>
+            <w:rPr>
+              <w:lang w:val="en-US"/>
+            </w:rPr>
+            <w:t>3D printer</w:t>
+          </w:r>
+          <w:r>
+            <w:rPr>
+              <w:lang w:val="en-US"/>
+            </w:rPr>
+            <w:t xml:space="preserve"> which demonstrates the </w:t>
+          </w:r>
+          <w:r>
+            <w:rPr>
+              <w:lang w:val="en-US"/>
+            </w:rPr>
+            <w:t>state</w:t>
+          </w:r>
+          <w:r>
+            <w:rPr>
+              <w:lang w:val="en-US"/>
+            </w:rPr>
+            <w:t xml:space="preserve"> pattern by </w:t>
+          </w:r>
+          <w:r>
+            <w:rPr>
+              <w:lang w:val="en-US"/>
+            </w:rPr>
+            <w:t>showing a print process</w:t>
+          </w:r>
+          <w:r>
+            <w:rPr>
+              <w:lang w:val="en-US"/>
+            </w:rPr>
+            <w:t>.</w:t>
+          </w:r>
+          <w:r>
+            <w:rPr>
+              <w:lang w:val="en-US"/>
+            </w:rPr>
+            <w:t xml:space="preserve"> The </w:t>
+          </w:r>
+          <w:r>
+            <w:rPr>
+              <w:lang w:val="en-US"/>
+            </w:rPr>
+            <w:t xml:space="preserve">print begins with initializing the machine, followed by </w:t>
+          </w:r>
+          <w:proofErr w:type="spellStart"/>
+          <w:r>
+            <w:rPr>
+              <w:lang w:val="en-US"/>
+            </w:rPr>
+            <w:t>premanufacturing</w:t>
+          </w:r>
+          <w:proofErr w:type="spellEnd"/>
+          <w:r>
+            <w:rPr>
+              <w:lang w:val="en-US"/>
+            </w:rPr>
+            <w:t xml:space="preserve">, manufacturing, and </w:t>
+          </w:r>
+          <w:proofErr w:type="spellStart"/>
+          <w:r>
+            <w:rPr>
+              <w:lang w:val="en-US"/>
+            </w:rPr>
+            <w:t>postmanufacturing</w:t>
+          </w:r>
+          <w:proofErr w:type="spellEnd"/>
+          <w:r>
+            <w:rPr>
+              <w:lang w:val="en-US"/>
+            </w:rPr>
+            <w:t>. Then the machine terminates itself.</w:t>
+          </w:r>
+          <w:r>
+            <w:rPr>
+              <w:lang w:val="en-US"/>
+            </w:rPr>
+            <w:t xml:space="preserve"> During the print the machine can be emergency stopped.</w:t>
           </w:r>
         </w:p>
       </w:sdtContent>
@@ -2717,7 +3013,7 @@
           <w:lang w:val="en-US"/>
         </w:rPr>
       </w:pPr>
-      <w:bookmarkStart w:id="6" w:name="_Toc463386972"/>
+      <w:bookmarkStart w:id="5" w:name="_Toc463386972"/>
       <w:r>
         <w:rPr>
           <w:lang w:val="en-US"/>
@@ -2730,6 +3026,244 @@
         </w:rPr>
         <w:t>choices</w:t>
       </w:r>
+      <w:bookmarkEnd w:id="5"/>
+    </w:p>
+    <w:p>
+      <w:pPr>
+        <w:rPr>
+          <w:lang w:val="en-US"/>
+        </w:rPr>
+      </w:pPr>
+      <w:r>
+        <w:rPr>
+          <w:lang w:val="en-US"/>
+        </w:rPr>
+        <w:t xml:space="preserve">The implementation of the </w:t>
+      </w:r>
+      <w:r>
+        <w:rPr>
+          <w:lang w:val="en-US"/>
+        </w:rPr>
+        <w:t>state</w:t>
+      </w:r>
+      <w:r>
+        <w:rPr>
+          <w:lang w:val="en-US"/>
+        </w:rPr>
+        <w:t xml:space="preserve"> pattern</w:t>
+      </w:r>
+      <w:r>
+        <w:rPr>
+          <w:lang w:val="en-US"/>
+        </w:rPr>
+        <w:t xml:space="preserve"> has been done with regard to reusability, extensibility, and maintainability.</w:t>
+      </w:r>
+    </w:p>
+    <w:p>
+      <w:pPr>
+        <w:rPr>
+          <w:lang w:val="en-US"/>
+        </w:rPr>
+      </w:pPr>
+      <w:r>
+        <w:rPr>
+          <w:lang w:val="en-US"/>
+        </w:rPr>
+        <w:t xml:space="preserve">The </w:t>
+      </w:r>
+      <w:r>
+        <w:rPr>
+          <w:b/>
+          <w:lang w:val="en-US"/>
+        </w:rPr>
+        <w:t>reusability</w:t>
+      </w:r>
+      <w:r>
+        <w:rPr>
+          <w:lang w:val="en-US"/>
+        </w:rPr>
+        <w:t xml:space="preserve"> of the pattern is </w:t>
+      </w:r>
+      <w:r>
+        <w:rPr>
+          <w:lang w:val="en-US"/>
+        </w:rPr>
+        <w:t>decent</w:t>
+      </w:r>
+      <w:r>
+        <w:rPr>
+          <w:lang w:val="en-US"/>
+        </w:rPr>
+        <w:t>.</w:t>
+      </w:r>
+      <w:r>
+        <w:rPr>
+          <w:lang w:val="en-US"/>
+        </w:rPr>
+        <w:t xml:space="preserve"> </w:t>
+      </w:r>
+      <w:r>
+        <w:rPr>
+          <w:lang w:val="en-US"/>
+        </w:rPr>
+        <w:t>W</w:t>
+      </w:r>
+      <w:r>
+        <w:rPr>
+          <w:lang w:val="en-US"/>
+        </w:rPr>
+        <w:t xml:space="preserve">hile the </w:t>
+      </w:r>
+      <w:r>
+        <w:rPr>
+          <w:lang w:val="en-US"/>
+        </w:rPr>
+        <w:t>context and interface are mostly reusable for other application</w:t>
+      </w:r>
+      <w:r>
+        <w:rPr>
+          <w:lang w:val="en-US"/>
+        </w:rPr>
+        <w:t>s</w:t>
+      </w:r>
+      <w:r>
+        <w:rPr>
+          <w:lang w:val="en-US"/>
+        </w:rPr>
+        <w:t>, the concrete states a</w:t>
+      </w:r>
+      <w:r>
+        <w:rPr>
+          <w:lang w:val="en-US"/>
+        </w:rPr>
+        <w:t xml:space="preserve">re very </w:t>
+      </w:r>
+      <w:r>
+        <w:rPr>
+          <w:lang w:val="en-US"/>
+        </w:rPr>
+        <w:t>dependent</w:t>
+      </w:r>
+      <w:r>
+        <w:rPr>
+          <w:lang w:val="en-US"/>
+        </w:rPr>
+        <w:t xml:space="preserve"> on the application’s use case, therefore, won’t be reusable in another context.</w:t>
+      </w:r>
+    </w:p>
+    <w:p>
+      <w:pPr>
+        <w:rPr>
+          <w:lang w:val="en-US"/>
+        </w:rPr>
+      </w:pPr>
+      <w:r>
+        <w:rPr>
+          <w:lang w:val="en-US"/>
+        </w:rPr>
+        <w:t xml:space="preserve">In terms of </w:t>
+      </w:r>
+      <w:r>
+        <w:rPr>
+          <w:b/>
+          <w:lang w:val="en-US"/>
+        </w:rPr>
+        <w:t>maintainability</w:t>
+      </w:r>
+      <w:r>
+        <w:rPr>
+          <w:lang w:val="en-US"/>
+        </w:rPr>
+        <w:t xml:space="preserve"> the pattern is </w:t>
+      </w:r>
+      <w:r>
+        <w:rPr>
+          <w:lang w:val="en-US"/>
+        </w:rPr>
+        <w:t>difficult to maintain</w:t>
+      </w:r>
+      <w:r>
+        <w:rPr>
+          <w:lang w:val="en-US"/>
+        </w:rPr>
+        <w:t>.</w:t>
+      </w:r>
+      <w:r>
+        <w:rPr>
+          <w:lang w:val="en-US"/>
+        </w:rPr>
+        <w:t xml:space="preserve"> The classes derived from </w:t>
+      </w:r>
+      <w:r>
+        <w:rPr>
+          <w:i/>
+          <w:lang w:val="en-US"/>
+        </w:rPr>
+        <w:t xml:space="preserve">State </w:t>
+      </w:r>
+      <w:r>
+        <w:rPr>
+          <w:lang w:val="en-US"/>
+        </w:rPr>
+        <w:t>are tightly coupled to its neighbors which results in dependencies between the sub classes.</w:t>
+      </w:r>
+    </w:p>
+    <w:p>
+      <w:pPr>
+        <w:rPr>
+          <w:lang w:val="en-US"/>
+        </w:rPr>
+      </w:pPr>
+      <w:r>
+        <w:rPr>
+          <w:lang w:val="en-US"/>
+        </w:rPr>
+        <w:t xml:space="preserve">The </w:t>
+      </w:r>
+      <w:r>
+        <w:rPr>
+          <w:lang w:val="en-US"/>
+        </w:rPr>
+        <w:t>state</w:t>
+      </w:r>
+      <w:r>
+        <w:rPr>
+          <w:lang w:val="en-US"/>
+        </w:rPr>
+        <w:t xml:space="preserve"> pattern </w:t>
+      </w:r>
+      <w:r>
+        <w:rPr>
+          <w:lang w:val="en-US"/>
+        </w:rPr>
+        <w:t xml:space="preserve">shows </w:t>
+      </w:r>
+      <w:r>
+        <w:rPr>
+          <w:lang w:val="en-US"/>
+        </w:rPr>
+        <w:t>low</w:t>
+      </w:r>
+      <w:r>
+        <w:rPr>
+          <w:lang w:val="en-US"/>
+        </w:rPr>
+        <w:t xml:space="preserve"> </w:t>
+      </w:r>
+      <w:r>
+        <w:rPr>
+          <w:b/>
+          <w:lang w:val="en-US"/>
+        </w:rPr>
+        <w:t>extensibility</w:t>
+      </w:r>
+      <w:r>
+        <w:rPr>
+          <w:lang w:val="en-US"/>
+        </w:rPr>
+        <w:t xml:space="preserve">. </w:t>
+      </w:r>
+      <w:bookmarkStart w:id="6" w:name="_GoBack"/>
       <w:bookmarkEnd w:id="6"/>
     </w:p>
     <w:p>
@@ -2742,19 +3276,57 @@
         <w:rPr>
           <w:lang w:val="en-US"/>
         </w:rPr>
-        <w:t xml:space="preserve">The implementation of the </w:t>
-      </w:r>
-      <w:r>
-        <w:rPr>
-          <w:lang w:val="en-US"/>
-        </w:rPr>
-        <w:t>iterator pattern</w:t>
-      </w:r>
-      <w:r>
-        <w:rPr>
-          <w:lang w:val="en-US"/>
-        </w:rPr>
-        <w:t xml:space="preserve"> has been done with regard to reusability, extensibility, and maintainability.</w:t>
+        <w:t xml:space="preserve">While the iterator protocol can be easily extended </w:t>
+      </w:r>
+      <w:r>
+        <w:rPr>
+          <w:lang w:val="en-US"/>
+        </w:rPr>
+        <w:t xml:space="preserve">and modified, they can be also added by implementing </w:t>
+      </w:r>
+      <w:proofErr w:type="spellStart"/>
+      <w:r>
+        <w:rPr>
+          <w:i/>
+          <w:lang w:val="en-US"/>
+        </w:rPr>
+        <w:t>IIterator</w:t>
+      </w:r>
+      <w:proofErr w:type="spellEnd"/>
+      <w:r>
+        <w:rPr>
+          <w:i/>
+          <w:lang w:val="en-US"/>
+        </w:rPr>
+        <w:t xml:space="preserve">. </w:t>
+      </w:r>
+      <w:r>
+        <w:rPr>
+          <w:lang w:val="en-US"/>
+        </w:rPr>
+        <w:t xml:space="preserve">Additionally, </w:t>
+      </w:r>
+      <w:proofErr w:type="spellStart"/>
+      <w:r>
+        <w:rPr>
+          <w:i/>
+          <w:lang w:val="en-US"/>
+        </w:rPr>
+        <w:t>IContainer</w:t>
+      </w:r>
+      <w:proofErr w:type="spellEnd"/>
+      <w:r>
+        <w:rPr>
+          <w:i/>
+          <w:lang w:val="en-US"/>
+        </w:rPr>
+        <w:t xml:space="preserve"> </w:t>
+      </w:r>
+      <w:r>
+        <w:rPr>
+          <w:lang w:val="en-US"/>
+        </w:rPr>
+        <w:t>can offer multiple methods which describe different iterator protocols.</w:t>
       </w:r>
     </w:p>
     <w:p>
@@ -2765,375 +3337,14 @@
       </w:pPr>
       <w:r>
         <w:rPr>
-          <w:lang w:val="en-US"/>
-        </w:rPr>
-        <w:t xml:space="preserve">The </w:t>
-      </w:r>
-      <w:r>
-        <w:rPr>
-          <w:b/>
-          <w:lang w:val="en-US"/>
-        </w:rPr>
-        <w:t>reusability</w:t>
-      </w:r>
-      <w:r>
-        <w:rPr>
-          <w:lang w:val="en-US"/>
-        </w:rPr>
-        <w:t xml:space="preserve"> of the pattern is </w:t>
-      </w:r>
-      <w:r>
-        <w:rPr>
-          <w:lang w:val="en-US"/>
-        </w:rPr>
-        <w:t>very high</w:t>
-      </w:r>
-      <w:r>
-        <w:rPr>
-          <w:lang w:val="en-US"/>
-        </w:rPr>
-        <w:t>.</w:t>
-      </w:r>
-      <w:r>
-        <w:rPr>
-          <w:lang w:val="en-US"/>
-        </w:rPr>
-        <w:t xml:space="preserve"> </w:t>
-      </w:r>
-      <w:r>
-        <w:rPr>
-          <w:lang w:val="en-US"/>
-        </w:rPr>
-        <w:t xml:space="preserve">The implementation of </w:t>
-      </w:r>
-      <w:proofErr w:type="spellStart"/>
-      <w:r>
-        <w:rPr>
-          <w:i/>
-          <w:lang w:val="en-US"/>
-        </w:rPr>
-        <w:t>Channel</w:t>
-      </w:r>
-      <w:r>
-        <w:rPr>
-          <w:i/>
-          <w:lang w:val="en-US"/>
-        </w:rPr>
-        <w:t>Iterator</w:t>
-      </w:r>
-      <w:proofErr w:type="spellEnd"/>
-      <w:r>
-        <w:rPr>
-          <w:i/>
-          <w:lang w:val="en-US"/>
-        </w:rPr>
-        <w:t xml:space="preserve"> </w:t>
-      </w:r>
-      <w:r>
-        <w:rPr>
-          <w:lang w:val="en-US"/>
-        </w:rPr>
-        <w:t xml:space="preserve">is independent of the type of the data structure given, hence, it can </w:t>
-      </w:r>
-      <w:r>
-        <w:rPr>
-          <w:lang w:val="en-US"/>
-        </w:rPr>
-        <w:t xml:space="preserve">be reused in any other </w:t>
-      </w:r>
-      <w:r>
-        <w:rPr>
-          <w:lang w:val="en-US"/>
-        </w:rPr>
-        <w:lastRenderedPageBreak/>
-        <w:t>case.</w:t>
-      </w:r>
-      <w:r>
-        <w:rPr>
-          <w:lang w:val="en-US"/>
-        </w:rPr>
-        <w:t xml:space="preserve"> </w:t>
-      </w:r>
-      <w:r>
-        <w:rPr>
-          <w:lang w:val="en-US"/>
-        </w:rPr>
-        <w:t xml:space="preserve">The given interface </w:t>
-      </w:r>
-      <w:proofErr w:type="spellStart"/>
-      <w:r>
-        <w:rPr>
-          <w:i/>
-          <w:lang w:val="en-US"/>
-        </w:rPr>
-        <w:t>IIterator</w:t>
-      </w:r>
-      <w:proofErr w:type="spellEnd"/>
-      <w:r>
-        <w:rPr>
-          <w:i/>
-          <w:lang w:val="en-US"/>
-        </w:rPr>
-        <w:t xml:space="preserve"> </w:t>
-      </w:r>
-      <w:r>
-        <w:rPr>
-          <w:lang w:val="en-US"/>
-        </w:rPr>
-        <w:t xml:space="preserve">defines a general approach </w:t>
-      </w:r>
-      <w:r>
-        <w:rPr>
-          <w:lang w:val="en-US"/>
-        </w:rPr>
-        <w:t xml:space="preserve">excellent in terms </w:t>
-      </w:r>
-      <w:r>
-        <w:rPr>
-          <w:lang w:val="en-US"/>
-        </w:rPr>
-        <w:t>of reusability</w:t>
-      </w:r>
-      <w:r>
-        <w:rPr>
-          <w:lang w:val="en-US"/>
-        </w:rPr>
-        <w:t>, for instance, return t</w:t>
-      </w:r>
-      <w:r>
-        <w:rPr>
-          <w:lang w:val="en-US"/>
-        </w:rPr>
-        <w:t>ypes are objects which allow</w:t>
-      </w:r>
-      <w:r>
-        <w:rPr>
-          <w:lang w:val="en-US"/>
-        </w:rPr>
-        <w:t>s</w:t>
-      </w:r>
-      <w:r>
-        <w:rPr>
-          <w:lang w:val="en-US"/>
-        </w:rPr>
-        <w:t xml:space="preserve"> easy reuse of the interface as well concrete class.</w:t>
+          <w:highlight w:val="yellow"/>
+          <w:lang w:val="en-US"/>
+        </w:rPr>
+        <w:t>Something MVVM</w:t>
       </w:r>
     </w:p>
     <w:p>
       <w:pPr>
-        <w:rPr>
-          <w:lang w:val="en-US"/>
-        </w:rPr>
-      </w:pPr>
-      <w:r>
-        <w:rPr>
-          <w:lang w:val="en-US"/>
-        </w:rPr>
-        <w:t xml:space="preserve">In terms of </w:t>
-      </w:r>
-      <w:r>
-        <w:rPr>
-          <w:b/>
-          <w:lang w:val="en-US"/>
-        </w:rPr>
-        <w:t>maintainability</w:t>
-      </w:r>
-      <w:r>
-        <w:rPr>
-          <w:lang w:val="en-US"/>
-        </w:rPr>
-        <w:t xml:space="preserve"> the pattern is easy to maintain since </w:t>
-      </w:r>
-      <w:r>
-        <w:rPr>
-          <w:lang w:val="en-US"/>
-        </w:rPr>
-        <w:t xml:space="preserve">the data structure inside </w:t>
-      </w:r>
-      <w:proofErr w:type="spellStart"/>
-      <w:r>
-        <w:rPr>
-          <w:i/>
-          <w:lang w:val="en-US"/>
-        </w:rPr>
-        <w:t>Channel</w:t>
-      </w:r>
-      <w:r>
-        <w:rPr>
-          <w:i/>
-          <w:lang w:val="en-US"/>
-        </w:rPr>
-        <w:t>Repository</w:t>
-      </w:r>
-      <w:proofErr w:type="spellEnd"/>
-      <w:r>
-        <w:rPr>
-          <w:lang w:val="en-US"/>
-        </w:rPr>
-        <w:t xml:space="preserve"> and the iterator protocol </w:t>
-      </w:r>
-      <w:r>
-        <w:rPr>
-          <w:lang w:val="en-US"/>
-        </w:rPr>
-        <w:t xml:space="preserve">in </w:t>
-      </w:r>
-      <w:proofErr w:type="spellStart"/>
-      <w:r>
-        <w:rPr>
-          <w:i/>
-          <w:lang w:val="en-US"/>
-        </w:rPr>
-        <w:t>Channel</w:t>
-      </w:r>
-      <w:r>
-        <w:rPr>
-          <w:i/>
-          <w:lang w:val="en-US"/>
-        </w:rPr>
-        <w:t>Iterator</w:t>
-      </w:r>
-      <w:proofErr w:type="spellEnd"/>
-      <w:r>
-        <w:rPr>
-          <w:i/>
-          <w:lang w:val="en-US"/>
-        </w:rPr>
-        <w:t xml:space="preserve"> </w:t>
-      </w:r>
-      <w:r>
-        <w:rPr>
-          <w:lang w:val="en-US"/>
-        </w:rPr>
-        <w:t xml:space="preserve">are </w:t>
-      </w:r>
-      <w:r>
-        <w:rPr>
-          <w:lang w:val="en-US"/>
-        </w:rPr>
-        <w:t xml:space="preserve">separated units which can be easily changed without affecting neither. </w:t>
-      </w:r>
-      <w:r>
-        <w:rPr>
-          <w:lang w:val="en-US"/>
-        </w:rPr>
-        <w:t>Meaning that the data structure is independent of the iterator protocol or vice versa.</w:t>
-      </w:r>
-      <w:r>
-        <w:rPr>
-          <w:lang w:val="en-US"/>
-        </w:rPr>
-        <w:t xml:space="preserve"> Further, this eases unit tests.</w:t>
-      </w:r>
-    </w:p>
-    <w:p>
-      <w:pPr>
-        <w:rPr>
-          <w:lang w:val="en-US"/>
-        </w:rPr>
-      </w:pPr>
-      <w:r>
-        <w:rPr>
-          <w:lang w:val="en-US"/>
-        </w:rPr>
-        <w:t xml:space="preserve">The </w:t>
-      </w:r>
-      <w:r>
-        <w:rPr>
-          <w:lang w:val="en-US"/>
-        </w:rPr>
-        <w:t>iterator</w:t>
-      </w:r>
-      <w:r>
-        <w:rPr>
-          <w:lang w:val="en-US"/>
-        </w:rPr>
-        <w:t xml:space="preserve"> pattern </w:t>
-      </w:r>
-      <w:r>
-        <w:rPr>
-          <w:lang w:val="en-US"/>
-        </w:rPr>
-        <w:t>shows decent</w:t>
-      </w:r>
-      <w:r>
-        <w:rPr>
-          <w:lang w:val="en-US"/>
-        </w:rPr>
-        <w:t xml:space="preserve"> </w:t>
-      </w:r>
-      <w:r>
-        <w:rPr>
-          <w:b/>
-          <w:lang w:val="en-US"/>
-        </w:rPr>
-        <w:t>extensibility</w:t>
-      </w:r>
-      <w:r>
-        <w:rPr>
-          <w:lang w:val="en-US"/>
-        </w:rPr>
-        <w:t xml:space="preserve">. </w:t>
-      </w:r>
-      <w:r>
-        <w:rPr>
-          <w:lang w:val="en-US"/>
-        </w:rPr>
-        <w:t xml:space="preserve">While the iterator protocol can be easily extended </w:t>
-      </w:r>
-      <w:r>
-        <w:rPr>
-          <w:lang w:val="en-US"/>
-        </w:rPr>
-        <w:t xml:space="preserve">and modified, they can be also added by implementing </w:t>
-      </w:r>
-      <w:proofErr w:type="spellStart"/>
-      <w:r>
-        <w:rPr>
-          <w:i/>
-          <w:lang w:val="en-US"/>
-        </w:rPr>
-        <w:t>IIterator</w:t>
-      </w:r>
-      <w:proofErr w:type="spellEnd"/>
-      <w:r>
-        <w:rPr>
-          <w:i/>
-          <w:lang w:val="en-US"/>
-        </w:rPr>
-        <w:t xml:space="preserve">. </w:t>
-      </w:r>
-      <w:r>
-        <w:rPr>
-          <w:lang w:val="en-US"/>
-        </w:rPr>
-        <w:t xml:space="preserve">Additionally, </w:t>
-      </w:r>
-      <w:proofErr w:type="spellStart"/>
-      <w:r>
-        <w:rPr>
-          <w:i/>
-          <w:lang w:val="en-US"/>
-        </w:rPr>
-        <w:t>IContainer</w:t>
-      </w:r>
-      <w:proofErr w:type="spellEnd"/>
-      <w:r>
-        <w:rPr>
-          <w:i/>
-          <w:lang w:val="en-US"/>
-        </w:rPr>
-        <w:t xml:space="preserve"> </w:t>
-      </w:r>
-      <w:r>
-        <w:rPr>
-          <w:lang w:val="en-US"/>
-        </w:rPr>
-        <w:t>can offer multiple methods which describe different iterator protocols.</w:t>
-      </w:r>
-    </w:p>
-    <w:p>
-      <w:pPr>
         <w:pStyle w:val="Heading1"/>
         <w:rPr>
           <w:lang w:val="en-US"/>
@@ -3144,6 +3355,7 @@
         <w:rPr>
           <w:lang w:val="en-US"/>
         </w:rPr>
+        <w:lastRenderedPageBreak/>
         <w:t>Graphical User In</w:t>
       </w:r>
       <w:r>
@@ -3182,7 +3394,7 @@
                     <pic:cNvPicPr/>
                   </pic:nvPicPr>
                   <pic:blipFill>
-                    <a:blip r:embed="rId14">
+                    <a:blip r:embed="rId19">
                       <a:extLst>
                         <a:ext uri="{28A0092B-C50C-407E-A947-70E740481C1C}">
                           <a14:useLocalDpi xmlns:a14="http://schemas.microsoft.com/office/drawing/2010/main" val="0"/>
@@ -3512,7 +3724,7 @@
                     <pic:cNvPicPr/>
                   </pic:nvPicPr>
                   <pic:blipFill>
-                    <a:blip r:embed="rId15">
+                    <a:blip r:embed="rId20">
                       <a:extLst>
                         <a:ext uri="{28A0092B-C50C-407E-A947-70E740481C1C}">
                           <a14:useLocalDpi xmlns:a14="http://schemas.microsoft.com/office/drawing/2010/main" val="0"/>
@@ -3549,51 +3761,25 @@
       <w:r>
         <w:t xml:space="preserve">Figure </w:t>
       </w:r>
-      <w:r>
-        <w:fldChar w:fldCharType="begin"/>
-      </w:r>
-      <w:r>
-        <w:instrText xml:space="preserve"> STYLEREF 1 \s </w:instrText>
-      </w:r>
-      <w:r>
-        <w:fldChar w:fldCharType="separate"/>
-      </w:r>
-      <w:r>
-        <w:rPr>
-          <w:noProof/>
-        </w:rPr>
-        <w:t>6</w:t>
-      </w:r>
-      <w:r>
-        <w:rPr>
-          <w:noProof/>
-        </w:rPr>
-        <w:fldChar w:fldCharType="end"/>
-      </w:r>
+      <w:fldSimple w:instr=" STYLEREF 1 \s ">
+        <w:r>
+          <w:rPr>
+            <w:noProof/>
+          </w:rPr>
+          <w:t>6</w:t>
+        </w:r>
+      </w:fldSimple>
       <w:r>
         <w:noBreakHyphen/>
       </w:r>
-      <w:r>
-        <w:fldChar w:fldCharType="begin"/>
-      </w:r>
-      <w:r>
-        <w:instrText xml:space="preserve"> SEQ Figure \* ARABIC \s 1 </w:instrText>
-      </w:r>
-      <w:r>
-        <w:fldChar w:fldCharType="separate"/>
-      </w:r>
-      <w:r>
-        <w:rPr>
-          <w:noProof/>
-        </w:rPr>
-        <w:t>1</w:t>
-      </w:r>
-      <w:r>
-        <w:rPr>
-          <w:noProof/>
-        </w:rPr>
-        <w:fldChar w:fldCharType="end"/>
-      </w:r>
+      <w:fldSimple w:instr=" SEQ Figure \* ARABIC \s 1 ">
+        <w:r>
+          <w:rPr>
+            <w:noProof/>
+          </w:rPr>
+          <w:t>1</w:t>
+        </w:r>
+      </w:fldSimple>
       <w:r>
         <w:t>: Unit test result</w:t>
       </w:r>
@@ -3739,8 +3925,8 @@
     </w:sdt>
     <w:p/>
     <w:sectPr>
-      <w:headerReference w:type="default" r:id="rId16"/>
-      <w:footerReference w:type="default" r:id="rId17"/>
+      <w:headerReference w:type="default" r:id="rId21"/>
+      <w:footerReference w:type="default" r:id="rId22"/>
       <w:pgSz w:w="11906" w:h="16838"/>
       <w:pgMar w:top="1417" w:right="1417" w:bottom="1134" w:left="1417" w:header="708" w:footer="708" w:gutter="0"/>
       <w:pgNumType w:start="1"/>
@@ -3838,7 +4024,7 @@
                 <w:bCs/>
                 <w:noProof/>
               </w:rPr>
-              <w:t>5</w:t>
+              <w:t>7</w:t>
             </w:r>
             <w:r>
               <w:rPr>
@@ -4316,6 +4502,95 @@
     </w:lvl>
   </w:abstractNum>
   <w:abstractNum w:abstractNumId="3" w15:restartNumberingAfterBreak="0">
+    <w:nsid w:val="28A92378"/>
+    <w:multiLevelType w:val="hybridMultilevel"/>
+    <w:tmpl w:val="1D0E0AE6"/>
+    <w:lvl w:ilvl="0" w:tplc="78A03224">
+      <w:start w:val="1"/>
+      <w:numFmt w:val="decimal"/>
+      <w:lvlText w:val="%1."/>
+      <w:lvlJc w:val="left"/>
+      <w:pPr>
+        <w:ind w:left="720" w:hanging="360"/>
+      </w:pPr>
+      <w:rPr>
+        <w:b/>
+      </w:rPr>
+    </w:lvl>
+    <w:lvl w:ilvl="1" w:tplc="04070019" w:tentative="1">
+      <w:start w:val="1"/>
+      <w:numFmt w:val="lowerLetter"/>
+      <w:lvlText w:val="%2."/>
+      <w:lvlJc w:val="left"/>
+      <w:pPr>
+        <w:ind w:left="1440" w:hanging="360"/>
+      </w:pPr>
+    </w:lvl>
+    <w:lvl w:ilvl="2" w:tplc="0407001B" w:tentative="1">
+      <w:start w:val="1"/>
+      <w:numFmt w:val="lowerRoman"/>
+      <w:lvlText w:val="%3."/>
+      <w:lvlJc w:val="right"/>
+      <w:pPr>
+        <w:ind w:left="2160" w:hanging="180"/>
+      </w:pPr>
+    </w:lvl>
+    <w:lvl w:ilvl="3" w:tplc="0407000F" w:tentative="1">
+      <w:start w:val="1"/>
+      <w:numFmt w:val="decimal"/>
+      <w:lvlText w:val="%4."/>
+      <w:lvlJc w:val="left"/>
+      <w:pPr>
+        <w:ind w:left="2880" w:hanging="360"/>
+      </w:pPr>
+    </w:lvl>
+    <w:lvl w:ilvl="4" w:tplc="04070019" w:tentative="1">
+      <w:start w:val="1"/>
+      <w:numFmt w:val="lowerLetter"/>
+      <w:lvlText w:val="%5."/>
+      <w:lvlJc w:val="left"/>
+      <w:pPr>
+        <w:ind w:left="3600" w:hanging="360"/>
+      </w:pPr>
+    </w:lvl>
+    <w:lvl w:ilvl="5" w:tplc="0407001B" w:tentative="1">
+      <w:start w:val="1"/>
+      <w:numFmt w:val="lowerRoman"/>
+      <w:lvlText w:val="%6."/>
+      <w:lvlJc w:val="right"/>
+      <w:pPr>
+        <w:ind w:left="4320" w:hanging="180"/>
+      </w:pPr>
+    </w:lvl>
+    <w:lvl w:ilvl="6" w:tplc="0407000F" w:tentative="1">
+      <w:start w:val="1"/>
+      <w:numFmt w:val="decimal"/>
+      <w:lvlText w:val="%7."/>
+      <w:lvlJc w:val="left"/>
+      <w:pPr>
+        <w:ind w:left="5040" w:hanging="360"/>
+      </w:pPr>
+    </w:lvl>
+    <w:lvl w:ilvl="7" w:tplc="04070019" w:tentative="1">
+      <w:start w:val="1"/>
+      <w:numFmt w:val="lowerLetter"/>
+      <w:lvlText w:val="%8."/>
+      <w:lvlJc w:val="left"/>
+      <w:pPr>
+        <w:ind w:left="5760" w:hanging="360"/>
+      </w:pPr>
+    </w:lvl>
+    <w:lvl w:ilvl="8" w:tplc="0407001B" w:tentative="1">
+      <w:start w:val="1"/>
+      <w:numFmt w:val="lowerRoman"/>
+      <w:lvlText w:val="%9."/>
+      <w:lvlJc w:val="right"/>
+      <w:pPr>
+        <w:ind w:left="6480" w:hanging="180"/>
+      </w:pPr>
+    </w:lvl>
+  </w:abstractNum>
+  <w:abstractNum w:abstractNumId="4" w15:restartNumberingAfterBreak="0">
     <w:nsid w:val="2DEA1898"/>
     <w:multiLevelType w:val="multilevel"/>
     <w:tmpl w:val="4956D374"/>
@@ -4464,7 +4739,7 @@
       </w:rPr>
     </w:lvl>
   </w:abstractNum>
-  <w:abstractNum w:abstractNumId="4" w15:restartNumberingAfterBreak="0">
+  <w:abstractNum w:abstractNumId="5" w15:restartNumberingAfterBreak="0">
     <w:nsid w:val="747B723D"/>
     <w:multiLevelType w:val="multilevel"/>
     <w:tmpl w:val="04070025"/>
@@ -4559,7 +4834,7 @@
       </w:pPr>
     </w:lvl>
   </w:abstractNum>
-  <w:abstractNum w:abstractNumId="5" w15:restartNumberingAfterBreak="0">
+  <w:abstractNum w:abstractNumId="6" w15:restartNumberingAfterBreak="0">
     <w:nsid w:val="7DDD5D04"/>
     <w:multiLevelType w:val="multilevel"/>
     <w:tmpl w:val="35AA354A"/>
@@ -4709,7 +4984,7 @@
     </w:lvl>
   </w:abstractNum>
   <w:num w:numId="1">
-    <w:abstractNumId w:val="4"/>
+    <w:abstractNumId w:val="5"/>
   </w:num>
   <w:num w:numId="2">
     <w:abstractNumId w:val="2"/>
@@ -4721,10 +4996,13 @@
     <w:abstractNumId w:val="1"/>
   </w:num>
   <w:num w:numId="5">
-    <w:abstractNumId w:val="3"/>
+    <w:abstractNumId w:val="4"/>
   </w:num>
   <w:num w:numId="6">
-    <w:abstractNumId w:val="5"/>
+    <w:abstractNumId w:val="6"/>
+  </w:num>
+  <w:num w:numId="7">
+    <w:abstractNumId w:val="3"/>
   </w:num>
 </w:numbering>
 </file>
@@ -5992,6 +6270,7 @@
     <w:rsid w:val="00370275"/>
     <w:rsid w:val="00383801"/>
     <w:rsid w:val="003A46A3"/>
+    <w:rsid w:val="005620D1"/>
     <w:rsid w:val="00594560"/>
     <w:rsid w:val="00647ADA"/>
     <w:rsid w:val="006B5806"/>
@@ -6817,7 +7096,7 @@
 </file>
 
 <file path=customXml/itemProps2.xml><?xml version="1.0" encoding="utf-8"?>
-<ds:datastoreItem xmlns:ds="http://schemas.openxmlformats.org/officeDocument/2006/customXml" ds:itemID="{13346EC3-63E2-4E73-93FC-A51FC49B4DF6}">
+<ds:datastoreItem xmlns:ds="http://schemas.openxmlformats.org/officeDocument/2006/customXml" ds:itemID="{68B008F7-73C2-4951-98A1-C3B3F255935B}">
   <ds:schemaRefs>
     <ds:schemaRef ds:uri="http://schemas.openxmlformats.org/officeDocument/2006/bibliography"/>
   </ds:schemaRefs>

</xml_diff>

<commit_message>
pic or didnt happen
</commit_message>
<xml_diff>
--- a/reports/wk6/State_pattern_report_Georgiana_Manolache_Jan-Niklas_Schneider.docx
+++ b/reports/wk6/State_pattern_report_Georgiana_Manolache_Jan-Niklas_Schneider.docx
@@ -1504,19 +1504,11 @@
             </w:rPr>
             <w:t xml:space="preserve">Secondly, </w:t>
           </w:r>
-          <w:proofErr w:type="gramStart"/>
-          <w:r>
-            <w:rPr>
-              <w:lang w:val="en-US"/>
-            </w:rPr>
-            <w:t>an</w:t>
-          </w:r>
-          <w:proofErr w:type="gramEnd"/>
-          <w:r>
-            <w:rPr>
-              <w:lang w:val="en-US"/>
-            </w:rPr>
-            <w:t xml:space="preserve"> </w:t>
+          <w:r>
+            <w:rPr>
+              <w:lang w:val="en-US"/>
+            </w:rPr>
+            <w:t xml:space="preserve">an </w:t>
           </w:r>
           <w:r>
             <w:rPr>
@@ -1779,6 +1771,19 @@
               <w:lang w:val="en-US"/>
             </w:rPr>
           </w:pPr>
+          <w:r>
+            <w:rPr>
+              <w:i w:val="0"/>
+              <w:iCs w:val="0"/>
+              <w:color w:val="FF0000"/>
+              <w:sz w:val="22"/>
+              <w:szCs w:val="22"/>
+              <w:lang w:val="en-US"/>
+            </w:rPr>
+            <w:t>Pic or didn’t happen.</w:t>
+          </w:r>
+          <w:bookmarkStart w:id="3" w:name="_GoBack"/>
+          <w:bookmarkEnd w:id="3"/>
         </w:p>
         <w:p>
           <w:pPr>
@@ -1893,14 +1898,14 @@
             </w:rPr>
             <w:t xml:space="preserve"> </w:t>
           </w:r>
-          <w:bookmarkStart w:id="3" w:name="_Toc463975423"/>
+          <w:bookmarkStart w:id="4" w:name="_Toc463975423"/>
           <w:r>
             <w:rPr>
               <w:lang w:val="en-US"/>
             </w:rPr>
             <w:t>Explanation of classes</w:t>
           </w:r>
-          <w:bookmarkEnd w:id="3"/>
+          <w:bookmarkEnd w:id="4"/>
         </w:p>
         <w:p>
           <w:pPr>
@@ -1920,7 +1925,6 @@
               <w:lang w:val="en-US"/>
             </w:rPr>
           </w:pPr>
-          <w:proofErr w:type="spellStart"/>
           <w:r>
             <w:rPr>
               <w:i/>
@@ -1928,7 +1932,6 @@
             </w:rPr>
             <w:t>IState</w:t>
           </w:r>
-          <w:proofErr w:type="spellEnd"/>
           <w:r>
             <w:rPr>
               <w:i/>
@@ -1996,8 +1999,6 @@
             </w:rPr>
             <w:t xml:space="preserve">ethods </w:t>
           </w:r>
-          <w:proofErr w:type="spellStart"/>
-          <w:proofErr w:type="gramStart"/>
           <w:r>
             <w:rPr>
               <w:i/>
@@ -2005,21 +2006,12 @@
             </w:rPr>
             <w:t>GetState</w:t>
           </w:r>
-          <w:proofErr w:type="spellEnd"/>
           <w:r>
             <w:rPr>
               <w:i/>
               <w:lang w:val="en-US"/>
             </w:rPr>
-            <w:t>(</w:t>
-          </w:r>
-          <w:proofErr w:type="gramEnd"/>
-          <w:r>
-            <w:rPr>
-              <w:i/>
-              <w:lang w:val="en-US"/>
-            </w:rPr>
-            <w:t>)</w:t>
+            <w:t>()</w:t>
           </w:r>
           <w:r>
             <w:rPr>
@@ -2182,7 +2174,6 @@
             </w:rPr>
             <w:t xml:space="preserve">which inherits from </w:t>
           </w:r>
-          <w:proofErr w:type="spellStart"/>
           <w:r>
             <w:rPr>
               <w:i/>
@@ -2190,7 +2181,6 @@
             </w:rPr>
             <w:t>IState</w:t>
           </w:r>
-          <w:proofErr w:type="spellEnd"/>
           <w:r>
             <w:rPr>
               <w:lang w:val="en-US"/>
@@ -2209,63 +2199,31 @@
             </w:rPr>
             <w:t xml:space="preserve">, namely </w:t>
           </w:r>
-          <w:proofErr w:type="spellStart"/>
-          <w:proofErr w:type="gramStart"/>
           <w:r>
             <w:rPr>
               <w:i/>
               <w:lang w:val="en-US"/>
             </w:rPr>
-            <w:t>GetState</w:t>
-          </w:r>
-          <w:proofErr w:type="spellEnd"/>
+            <w:t xml:space="preserve">GetState() </w:t>
+          </w:r>
+          <w:r>
+            <w:rPr>
+              <w:lang w:val="en-US"/>
+            </w:rPr>
+            <w:t xml:space="preserve">and </w:t>
+          </w:r>
           <w:r>
             <w:rPr>
               <w:i/>
               <w:lang w:val="en-US"/>
             </w:rPr>
-            <w:t>(</w:t>
-          </w:r>
-          <w:proofErr w:type="gramEnd"/>
-          <w:r>
-            <w:rPr>
-              <w:i/>
-              <w:lang w:val="en-US"/>
-            </w:rPr>
-            <w:t xml:space="preserve">) </w:t>
-          </w:r>
-          <w:r>
-            <w:rPr>
-              <w:lang w:val="en-US"/>
-            </w:rPr>
-            <w:t xml:space="preserve">and </w:t>
-          </w:r>
-          <w:r>
-            <w:rPr>
-              <w:i/>
-              <w:lang w:val="en-US"/>
-            </w:rPr>
             <w:t>Pull()</w:t>
           </w:r>
           <w:r>
             <w:rPr>
               <w:lang w:val="en-US"/>
             </w:rPr>
-            <w:t xml:space="preserve">. </w:t>
-          </w:r>
-          <w:proofErr w:type="spellStart"/>
-          <w:r>
-            <w:rPr>
-              <w:lang w:val="en-US"/>
-            </w:rPr>
-            <w:t>Additonally</w:t>
-          </w:r>
-          <w:proofErr w:type="spellEnd"/>
-          <w:r>
-            <w:rPr>
-              <w:lang w:val="en-US"/>
-            </w:rPr>
-            <w:t xml:space="preserve">, it holds a string </w:t>
+            <w:t xml:space="preserve">. Additonally, it holds a string </w:t>
           </w:r>
           <w:r>
             <w:rPr>
@@ -2662,96 +2620,51 @@
               <w:lang w:val="en-US"/>
             </w:rPr>
           </w:pPr>
-          <w:proofErr w:type="spellStart"/>
           <w:r>
             <w:rPr>
               <w:i/>
               <w:lang w:val="en-US"/>
             </w:rPr>
-            <w:t>ProductionChain</w:t>
-          </w:r>
-          <w:proofErr w:type="spellEnd"/>
+            <w:t xml:space="preserve">ProductionChain </w:t>
+          </w:r>
+          <w:r>
+            <w:rPr>
+              <w:lang w:val="en-US"/>
+            </w:rPr>
+            <w:t xml:space="preserve">is the context class of the state pattern. It holds </w:t>
+          </w:r>
+          <w:r>
+            <w:rPr>
+              <w:lang w:val="en-US"/>
+            </w:rPr>
+            <w:t xml:space="preserve">the </w:t>
+          </w:r>
           <w:r>
             <w:rPr>
               <w:i/>
               <w:lang w:val="en-US"/>
             </w:rPr>
+            <w:t>currentState</w:t>
+          </w:r>
+          <w:r>
+            <w:rPr>
+              <w:i/>
+              <w:lang w:val="en-US"/>
+            </w:rPr>
             <w:t xml:space="preserve"> </w:t>
           </w:r>
           <w:r>
             <w:rPr>
               <w:lang w:val="en-US"/>
             </w:rPr>
-            <w:t xml:space="preserve">is the context class of the state pattern. It holds </w:t>
-          </w:r>
-          <w:r>
-            <w:rPr>
-              <w:lang w:val="en-US"/>
-            </w:rPr>
-            <w:t xml:space="preserve">the </w:t>
-          </w:r>
-          <w:proofErr w:type="spellStart"/>
+            <w:t xml:space="preserve">and has three methods </w:t>
+          </w:r>
           <w:r>
             <w:rPr>
               <w:i/>
               <w:lang w:val="en-US"/>
             </w:rPr>
-            <w:t>currentState</w:t>
-          </w:r>
-          <w:proofErr w:type="spellEnd"/>
-          <w:r>
-            <w:rPr>
-              <w:i/>
-              <w:lang w:val="en-US"/>
-            </w:rPr>
-            <w:t xml:space="preserve"> </w:t>
-          </w:r>
-          <w:r>
-            <w:rPr>
-              <w:lang w:val="en-US"/>
-            </w:rPr>
-            <w:t xml:space="preserve">and has three methods </w:t>
-          </w:r>
-          <w:proofErr w:type="spellStart"/>
-          <w:proofErr w:type="gramStart"/>
-          <w:r>
-            <w:rPr>
-              <w:i/>
-              <w:lang w:val="en-US"/>
-            </w:rPr>
-            <w:t>GetState</w:t>
-          </w:r>
-          <w:proofErr w:type="spellEnd"/>
-          <w:r>
-            <w:rPr>
-              <w:i/>
-              <w:lang w:val="en-US"/>
-            </w:rPr>
-            <w:t>(</w:t>
-          </w:r>
-          <w:proofErr w:type="gramEnd"/>
-          <w:r>
-            <w:rPr>
-              <w:i/>
-              <w:lang w:val="en-US"/>
-            </w:rPr>
-            <w:t xml:space="preserve">), </w:t>
-          </w:r>
-          <w:proofErr w:type="spellStart"/>
-          <w:r>
-            <w:rPr>
-              <w:i/>
-              <w:lang w:val="en-US"/>
-            </w:rPr>
-            <w:t>NextState</w:t>
-          </w:r>
-          <w:proofErr w:type="spellEnd"/>
-          <w:r>
-            <w:rPr>
-              <w:i/>
-              <w:lang w:val="en-US"/>
-            </w:rPr>
-            <w:t xml:space="preserve">(), </w:t>
+            <w:t xml:space="preserve">GetState(), NextState(), </w:t>
           </w:r>
           <w:r>
             <w:rPr>
@@ -2870,14 +2783,14 @@
               <w:lang w:val="en-US"/>
             </w:rPr>
           </w:pPr>
-          <w:bookmarkStart w:id="4" w:name="_Toc463975424"/>
+          <w:bookmarkStart w:id="5" w:name="_Toc463975424"/>
           <w:r>
             <w:rPr>
               <w:lang w:val="en-US"/>
             </w:rPr>
             <w:t>Features</w:t>
           </w:r>
-          <w:bookmarkEnd w:id="4"/>
+          <w:bookmarkEnd w:id="5"/>
         </w:p>
         <w:p>
           <w:pPr>
@@ -2967,35 +2880,7 @@
             <w:rPr>
               <w:lang w:val="en-US"/>
             </w:rPr>
-            <w:t xml:space="preserve">print begins with initializing the machine, followed by </w:t>
-          </w:r>
-          <w:proofErr w:type="spellStart"/>
-          <w:r>
-            <w:rPr>
-              <w:lang w:val="en-US"/>
-            </w:rPr>
-            <w:t>premanufacturing</w:t>
-          </w:r>
-          <w:proofErr w:type="spellEnd"/>
-          <w:r>
-            <w:rPr>
-              <w:lang w:val="en-US"/>
-            </w:rPr>
-            <w:t xml:space="preserve">, manufacturing, and </w:t>
-          </w:r>
-          <w:proofErr w:type="spellStart"/>
-          <w:r>
-            <w:rPr>
-              <w:lang w:val="en-US"/>
-            </w:rPr>
-            <w:t>postmanufacturing</w:t>
-          </w:r>
-          <w:proofErr w:type="spellEnd"/>
-          <w:r>
-            <w:rPr>
-              <w:lang w:val="en-US"/>
-            </w:rPr>
-            <w:t>. Then the machine terminates itself.</w:t>
+            <w:t>print begins with initializing the machine, followed by premanufacturing, manufacturing, and postmanufacturing. Then the machine terminates itself.</w:t>
           </w:r>
           <w:r>
             <w:rPr>
@@ -3013,7 +2898,7 @@
           <w:lang w:val="en-US"/>
         </w:rPr>
       </w:pPr>
-      <w:bookmarkStart w:id="5" w:name="_Toc463975425"/>
+      <w:bookmarkStart w:id="6" w:name="_Toc463975425"/>
       <w:r>
         <w:rPr>
           <w:lang w:val="en-US"/>
@@ -3026,7 +2911,7 @@
         </w:rPr>
         <w:t>choices</w:t>
       </w:r>
-      <w:bookmarkEnd w:id="5"/>
+      <w:bookmarkEnd w:id="6"/>
     </w:p>
     <w:p>
       <w:pPr>
@@ -3357,17 +3242,8 @@
           <w:rFonts w:eastAsiaTheme="minorEastAsia" w:cs="Times New Roman"/>
           <w:lang w:val="en-US"/>
         </w:rPr>
-        <w:t>Model–view–</w:t>
-      </w:r>
-      <w:proofErr w:type="spellStart"/>
-      <w:r>
-        <w:rPr>
-          <w:rFonts w:eastAsiaTheme="minorEastAsia" w:cs="Times New Roman"/>
-          <w:lang w:val="en-US"/>
-        </w:rPr>
-        <w:t>viewmodel</w:t>
-      </w:r>
-      <w:proofErr w:type="spellEnd"/>
+        <w:t>Model–view–viewmodel</w:t>
+      </w:r>
       <w:r>
         <w:rPr>
           <w:rFonts w:eastAsiaTheme="minorEastAsia" w:cs="Times New Roman"/>
@@ -3411,7 +3287,7 @@
           <w:lang w:val="en-US"/>
         </w:rPr>
       </w:pPr>
-      <w:bookmarkStart w:id="6" w:name="_Toc463975426"/>
+      <w:bookmarkStart w:id="7" w:name="_Toc463975426"/>
       <w:r>
         <w:rPr>
           <w:lang w:val="en-US"/>
@@ -3425,7 +3301,7 @@
         </w:rPr>
         <w:t>terface</w:t>
       </w:r>
-      <w:bookmarkEnd w:id="6"/>
+      <w:bookmarkEnd w:id="7"/>
     </w:p>
     <w:p>
       <w:pPr>
@@ -3704,7 +3580,7 @@
           <w:lang w:val="en-US"/>
         </w:rPr>
       </w:pPr>
-      <w:bookmarkStart w:id="7" w:name="_Toc463975427"/>
+      <w:bookmarkStart w:id="8" w:name="_Toc463975427"/>
       <w:r>
         <w:rPr>
           <w:lang w:val="en-US"/>
@@ -3712,7 +3588,7 @@
         <w:lastRenderedPageBreak/>
         <w:t>Unit tests</w:t>
       </w:r>
-      <w:bookmarkEnd w:id="7"/>
+      <w:bookmarkEnd w:id="8"/>
     </w:p>
     <w:p>
       <w:pPr>
@@ -3739,80 +3615,52 @@
           <w:highlight w:val="yellow"/>
           <w:lang w:val="en-US"/>
         </w:rPr>
-        <w:t xml:space="preserve"> of the iteration protocol </w:t>
-      </w:r>
-      <w:proofErr w:type="gramStart"/>
+        <w:t xml:space="preserve"> of the iteration protocol one unit test has been </w:t>
+      </w:r>
       <w:r>
         <w:rPr>
           <w:highlight w:val="yellow"/>
           <w:lang w:val="en-US"/>
         </w:rPr>
-        <w:t>one unit</w:t>
-      </w:r>
-      <w:proofErr w:type="gramEnd"/>
+        <w:t>created</w:t>
+      </w:r>
       <w:r>
         <w:rPr>
           <w:highlight w:val="yellow"/>
           <w:lang w:val="en-US"/>
         </w:rPr>
-        <w:t xml:space="preserve"> test has been </w:t>
-      </w:r>
-      <w:r>
-        <w:rPr>
-          <w:highlight w:val="yellow"/>
-          <w:lang w:val="en-US"/>
-        </w:rPr>
-        <w:t>created</w:t>
-      </w:r>
-      <w:r>
-        <w:rPr>
-          <w:highlight w:val="yellow"/>
-          <w:lang w:val="en-US"/>
-        </w:rPr>
         <w:t xml:space="preserve">, namely </w:t>
       </w:r>
-      <w:proofErr w:type="spellStart"/>
       <w:r>
         <w:rPr>
           <w:i/>
           <w:highlight w:val="yellow"/>
           <w:lang w:val="en-US"/>
         </w:rPr>
-        <w:t>IteratorValuesValid_Test</w:t>
-      </w:r>
-      <w:proofErr w:type="spellEnd"/>
+        <w:t>IteratorValuesValid_Test.</w:t>
+      </w:r>
+      <w:r>
+        <w:rPr>
+          <w:highlight w:val="yellow"/>
+          <w:lang w:val="en-US"/>
+        </w:rPr>
+        <w:t xml:space="preserve"> The test cycles through all channels from first to last and back to the first.</w:t>
+      </w:r>
       <w:r>
         <w:rPr>
           <w:i/>
           <w:highlight w:val="yellow"/>
           <w:lang w:val="en-US"/>
         </w:rPr>
-        <w:t>.</w:t>
+        <w:t xml:space="preserve"> </w:t>
       </w:r>
       <w:r>
         <w:rPr>
           <w:highlight w:val="yellow"/>
           <w:lang w:val="en-US"/>
         </w:rPr>
-        <w:t xml:space="preserve"> The test cycles through all channels from first to last and back to the first.</w:t>
-      </w:r>
-      <w:r>
-        <w:rPr>
-          <w:i/>
-          <w:highlight w:val="yellow"/>
-          <w:lang w:val="en-US"/>
-        </w:rPr>
-        <w:t xml:space="preserve"> </w:t>
-      </w:r>
-      <w:r>
-        <w:rPr>
-          <w:highlight w:val="yellow"/>
-          <w:lang w:val="en-US"/>
-        </w:rPr>
         <w:t>Subsequently, the test ran successful.</w:t>
       </w:r>
-      <w:bookmarkStart w:id="8" w:name="_GoBack"/>
-      <w:bookmarkEnd w:id="8"/>
     </w:p>
     <w:p>
       <w:pPr>
@@ -3876,51 +3724,25 @@
       <w:r>
         <w:t xml:space="preserve">Figure </w:t>
       </w:r>
-      <w:r>
-        <w:fldChar w:fldCharType="begin"/>
-      </w:r>
-      <w:r>
-        <w:instrText xml:space="preserve"> STYLEREF 1 \s </w:instrText>
-      </w:r>
-      <w:r>
-        <w:fldChar w:fldCharType="separate"/>
-      </w:r>
-      <w:r>
-        <w:rPr>
-          <w:noProof/>
-        </w:rPr>
-        <w:t>6</w:t>
-      </w:r>
-      <w:r>
-        <w:rPr>
-          <w:noProof/>
-        </w:rPr>
-        <w:fldChar w:fldCharType="end"/>
-      </w:r>
+      <w:fldSimple w:instr=" STYLEREF 1 \s ">
+        <w:r>
+          <w:rPr>
+            <w:noProof/>
+          </w:rPr>
+          <w:t>6</w:t>
+        </w:r>
+      </w:fldSimple>
       <w:r>
         <w:noBreakHyphen/>
       </w:r>
-      <w:r>
-        <w:fldChar w:fldCharType="begin"/>
-      </w:r>
-      <w:r>
-        <w:instrText xml:space="preserve"> SEQ Figure \* ARABIC \s 1 </w:instrText>
-      </w:r>
-      <w:r>
-        <w:fldChar w:fldCharType="separate"/>
-      </w:r>
-      <w:r>
-        <w:rPr>
-          <w:noProof/>
-        </w:rPr>
-        <w:t>1</w:t>
-      </w:r>
-      <w:r>
-        <w:rPr>
-          <w:noProof/>
-        </w:rPr>
-        <w:fldChar w:fldCharType="end"/>
-      </w:r>
+      <w:fldSimple w:instr=" SEQ Figure \* ARABIC \s 1 ">
+        <w:r>
+          <w:rPr>
+            <w:noProof/>
+          </w:rPr>
+          <w:t>1</w:t>
+        </w:r>
+      </w:fldSimple>
       <w:r>
         <w:t>: Unit test result</w:t>
       </w:r>
@@ -4165,7 +3987,7 @@
                 <w:bCs/>
                 <w:noProof/>
               </w:rPr>
-              <w:t>7</w:t>
+              <w:t>3</w:t>
             </w:r>
             <w:r>
               <w:rPr>
@@ -6411,6 +6233,7 @@
     <w:rsid w:val="00370275"/>
     <w:rsid w:val="00383801"/>
     <w:rsid w:val="003A46A3"/>
+    <w:rsid w:val="003C30D7"/>
     <w:rsid w:val="005620D1"/>
     <w:rsid w:val="00594560"/>
     <w:rsid w:val="00647ADA"/>
@@ -7238,7 +7061,7 @@
 </file>
 
 <file path=customXml/itemProps2.xml><?xml version="1.0" encoding="utf-8"?>
-<ds:datastoreItem xmlns:ds="http://schemas.openxmlformats.org/officeDocument/2006/customXml" ds:itemID="{64E926AC-6D64-468D-8991-CA95DBB2E656}">
+<ds:datastoreItem xmlns:ds="http://schemas.openxmlformats.org/officeDocument/2006/customXml" ds:itemID="{042C451D-358C-40D0-B904-6E13E7367B2F}">
   <ds:schemaRefs>
     <ds:schemaRef ds:uri="http://schemas.openxmlformats.org/officeDocument/2006/bibliography"/>
   </ds:schemaRefs>

</xml_diff>

<commit_message>
Added alex's solution for review
</commit_message>
<xml_diff>
--- a/reports/wk6/State_pattern_report_Georgiana_Manolache_Jan-Niklas_Schneider.docx
+++ b/reports/wk6/State_pattern_report_Georgiana_Manolache_Jan-Niklas_Schneider.docx
@@ -2,6 +2,8 @@
 <file path=word/document.xml><?xml version="1.0" encoding="utf-8"?>
 <w:document xmlns:wpc="http://schemas.microsoft.com/office/word/2010/wordprocessingCanvas" xmlns:cx="http://schemas.microsoft.com/office/drawing/2014/chartex" xmlns:cx1="http://schemas.microsoft.com/office/drawing/2015/9/8/chartex" xmlns:cx2="http://schemas.microsoft.com/office/drawing/2015/10/21/chartex" xmlns:mc="http://schemas.openxmlformats.org/markup-compatibility/2006" xmlns:o="urn:schemas-microsoft-com:office:office" xmlns:r="http://schemas.openxmlformats.org/officeDocument/2006/relationships" xmlns:m="http://schemas.openxmlformats.org/officeDocument/2006/math" xmlns:v="urn:schemas-microsoft-com:vml" xmlns:wp14="http://schemas.microsoft.com/office/word/2010/wordprocessingDrawing" xmlns:wp="http://schemas.openxmlformats.org/drawingml/2006/wordprocessingDrawing" xmlns:w10="urn:schemas-microsoft-com:office:word" xmlns:w="http://schemas.openxmlformats.org/wordprocessingml/2006/main" xmlns:w14="http://schemas.microsoft.com/office/word/2010/wordml" xmlns:w15="http://schemas.microsoft.com/office/word/2012/wordml" xmlns:w16se="http://schemas.microsoft.com/office/word/2015/wordml/symex" xmlns:wpg="http://schemas.microsoft.com/office/word/2010/wordprocessingGroup" xmlns:wpi="http://schemas.microsoft.com/office/word/2010/wordprocessingInk" xmlns:wne="http://schemas.microsoft.com/office/word/2006/wordml" xmlns:wps="http://schemas.microsoft.com/office/word/2010/wordprocessingShape" mc:Ignorable="w14 w15 w16se wp14">
   <w:body>
+    <w:bookmarkStart w:id="0" w:name="_GoBack" w:displacedByCustomXml="next"/>
+    <w:bookmarkEnd w:id="0" w:displacedByCustomXml="next"/>
     <w:sdt>
       <w:sdtPr>
         <w:rPr>
@@ -1160,12 +1162,12 @@
           <w:pPr>
             <w:pStyle w:val="Heading1"/>
           </w:pPr>
-          <w:bookmarkStart w:id="0" w:name="_Toc463985457"/>
+          <w:bookmarkStart w:id="1" w:name="_Toc463985457"/>
           <w:r>
             <w:lastRenderedPageBreak/>
             <w:t>Introduction</w:t>
           </w:r>
-          <w:bookmarkEnd w:id="0"/>
+          <w:bookmarkEnd w:id="1"/>
         </w:p>
         <w:p>
           <w:pPr>
@@ -1241,7 +1243,7 @@
               <w:lang w:val="en-US"/>
             </w:rPr>
           </w:pPr>
-          <w:bookmarkStart w:id="1" w:name="_Toc463985458"/>
+          <w:bookmarkStart w:id="2" w:name="_Toc463985458"/>
           <w:r>
             <w:rPr>
               <w:lang w:val="en-US"/>
@@ -1254,7 +1256,7 @@
             </w:rPr>
             <w:t xml:space="preserve"> pattern</w:t>
           </w:r>
-          <w:bookmarkEnd w:id="1"/>
+          <w:bookmarkEnd w:id="2"/>
         </w:p>
         <w:p>
           <w:pPr>
@@ -1552,7 +1554,7 @@
               <w:lang w:eastAsia="de-DE"/>
             </w:rPr>
             <w:drawing>
-              <wp:inline distT="0" distB="0" distL="0" distR="0" wp14:anchorId="099C914B" wp14:editId="567EA5D0">
+              <wp:inline distT="0" distB="0" distL="0" distR="0" wp14:anchorId="1A2A2576" wp14:editId="5DEBED44">
                 <wp:extent cx="5334000" cy="3686175"/>
                 <wp:effectExtent l="0" t="0" r="0" b="9525"/>
                 <wp:docPr id="9" name="Picture 9"/>
@@ -1767,7 +1769,7 @@
               <w:lang w:val="en-US"/>
             </w:rPr>
           </w:pPr>
-          <w:bookmarkStart w:id="2" w:name="_Toc463985459"/>
+          <w:bookmarkStart w:id="3" w:name="_Toc463985459"/>
           <w:r>
             <w:rPr>
               <w:i/>
@@ -1780,7 +1782,7 @@
             </w:rPr>
             <w:lastRenderedPageBreak/>
             <w:drawing>
-              <wp:anchor distT="0" distB="0" distL="114300" distR="114300" simplePos="0" relativeHeight="251658240" behindDoc="0" locked="0" layoutInCell="1" allowOverlap="1" wp14:anchorId="4854110F" wp14:editId="5C1F54D3">
+              <wp:anchor distT="0" distB="0" distL="114300" distR="114300" simplePos="0" relativeHeight="251658240" behindDoc="0" locked="0" layoutInCell="1" allowOverlap="1" wp14:anchorId="3EFA3BE5" wp14:editId="20D89324">
                 <wp:simplePos x="0" y="0"/>
                 <wp:positionH relativeFrom="column">
                   <wp:posOffset>-464185</wp:posOffset>
@@ -1841,7 +1843,7 @@
             </w:rPr>
             <w:t>Implementation</w:t>
           </w:r>
-          <w:bookmarkEnd w:id="2"/>
+          <w:bookmarkEnd w:id="3"/>
         </w:p>
         <w:p>
           <w:pPr>
@@ -1956,14 +1958,14 @@
             </w:rPr>
             <w:t xml:space="preserve"> </w:t>
           </w:r>
-          <w:bookmarkStart w:id="3" w:name="_Toc463985460"/>
+          <w:bookmarkStart w:id="4" w:name="_Toc463985460"/>
           <w:r>
             <w:rPr>
               <w:lang w:val="en-US"/>
             </w:rPr>
             <w:t>Explanation of classes</w:t>
           </w:r>
-          <w:bookmarkEnd w:id="3"/>
+          <w:bookmarkEnd w:id="4"/>
         </w:p>
         <w:p>
           <w:pPr>
@@ -2137,7 +2139,7 @@
               <w:lang w:eastAsia="de-DE"/>
             </w:rPr>
             <w:drawing>
-              <wp:inline distT="0" distB="0" distL="0" distR="0" wp14:anchorId="3905FD77" wp14:editId="35D99DC4">
+              <wp:inline distT="0" distB="0" distL="0" distR="0" wp14:anchorId="2F91827A" wp14:editId="7C475736">
                 <wp:extent cx="2638425" cy="1267815"/>
                 <wp:effectExtent l="0" t="0" r="0" b="8890"/>
                 <wp:docPr id="4" name="Picture 4"/>
@@ -2335,7 +2337,7 @@
             </w:rPr>
             <w:lastRenderedPageBreak/>
             <w:drawing>
-              <wp:inline distT="0" distB="0" distL="0" distR="0" wp14:anchorId="78863261" wp14:editId="4F47ACB2">
+              <wp:inline distT="0" distB="0" distL="0" distR="0" wp14:anchorId="57E9AB1A" wp14:editId="3A55E148">
                 <wp:extent cx="2759086" cy="1924685"/>
                 <wp:effectExtent l="0" t="0" r="3175" b="0"/>
                 <wp:docPr id="3" name="Picture 3"/>
@@ -2421,7 +2423,7 @@
               <w:lang w:eastAsia="de-DE"/>
             </w:rPr>
             <w:drawing>
-              <wp:inline distT="0" distB="0" distL="0" distR="0" wp14:anchorId="0BB91371" wp14:editId="562B834E">
+              <wp:inline distT="0" distB="0" distL="0" distR="0" wp14:anchorId="0BB06306" wp14:editId="08D384D2">
                 <wp:extent cx="1295581" cy="1219370"/>
                 <wp:effectExtent l="0" t="0" r="0" b="0"/>
                 <wp:docPr id="6" name="Picture 6"/>
@@ -2468,7 +2470,7 @@
               <w:lang w:eastAsia="de-DE"/>
             </w:rPr>
             <w:drawing>
-              <wp:inline distT="0" distB="0" distL="0" distR="0" wp14:anchorId="5E593C73" wp14:editId="2070DDF2">
+              <wp:inline distT="0" distB="0" distL="0" distR="0" wp14:anchorId="359B2323" wp14:editId="1B9FCE0F">
                 <wp:extent cx="1286054" cy="1200318"/>
                 <wp:effectExtent l="0" t="0" r="0" b="0"/>
                 <wp:docPr id="7" name="Picture 7"/>
@@ -2515,7 +2517,7 @@
               <w:lang w:eastAsia="de-DE"/>
             </w:rPr>
             <w:drawing>
-              <wp:inline distT="0" distB="0" distL="0" distR="0" wp14:anchorId="24FF6269" wp14:editId="746F1348">
+              <wp:inline distT="0" distB="0" distL="0" distR="0" wp14:anchorId="5CB0CED8" wp14:editId="05FC138E">
                 <wp:extent cx="1495634" cy="1190791"/>
                 <wp:effectExtent l="0" t="0" r="9525" b="9525"/>
                 <wp:docPr id="11" name="Picture 11"/>
@@ -2562,7 +2564,7 @@
               <w:lang w:eastAsia="de-DE"/>
             </w:rPr>
             <w:drawing>
-              <wp:inline distT="0" distB="0" distL="0" distR="0" wp14:anchorId="6443B9C0" wp14:editId="1539D9B0">
+              <wp:inline distT="0" distB="0" distL="0" distR="0" wp14:anchorId="3286F552" wp14:editId="7E7E103E">
                 <wp:extent cx="1314633" cy="1238423"/>
                 <wp:effectExtent l="0" t="0" r="0" b="0"/>
                 <wp:docPr id="13" name="Picture 13"/>
@@ -2609,7 +2611,7 @@
               <w:lang w:eastAsia="de-DE"/>
             </w:rPr>
             <w:drawing>
-              <wp:inline distT="0" distB="0" distL="0" distR="0" wp14:anchorId="6760EDBB" wp14:editId="0C8D1300">
+              <wp:inline distT="0" distB="0" distL="0" distR="0" wp14:anchorId="45422956" wp14:editId="1638AA2D">
                 <wp:extent cx="1305107" cy="1200318"/>
                 <wp:effectExtent l="0" t="0" r="0" b="0"/>
                 <wp:docPr id="15" name="Picture 15"/>
@@ -2656,7 +2658,7 @@
               <w:lang w:eastAsia="de-DE"/>
             </w:rPr>
             <w:drawing>
-              <wp:inline distT="0" distB="0" distL="0" distR="0" wp14:anchorId="1B1EA857" wp14:editId="022CD412">
+              <wp:inline distT="0" distB="0" distL="0" distR="0" wp14:anchorId="16E54356" wp14:editId="7454FC8D">
                 <wp:extent cx="1295581" cy="1209844"/>
                 <wp:effectExtent l="0" t="0" r="0" b="9525"/>
                 <wp:docPr id="16" name="Picture 16"/>
@@ -2827,7 +2829,7 @@
               <w:lang w:eastAsia="de-DE"/>
             </w:rPr>
             <w:drawing>
-              <wp:inline distT="0" distB="0" distL="0" distR="0" wp14:anchorId="0CD06E70" wp14:editId="33298580">
+              <wp:inline distT="0" distB="0" distL="0" distR="0" wp14:anchorId="7B69A3E8" wp14:editId="1EC1F0B2">
                 <wp:extent cx="2047875" cy="1931518"/>
                 <wp:effectExtent l="0" t="0" r="0" b="0"/>
                 <wp:docPr id="17" name="Picture 17"/>
@@ -2876,14 +2878,14 @@
               <w:lang w:val="en-US"/>
             </w:rPr>
           </w:pPr>
-          <w:bookmarkStart w:id="4" w:name="_Toc463985461"/>
+          <w:bookmarkStart w:id="5" w:name="_Toc463985461"/>
           <w:r>
             <w:rPr>
               <w:lang w:val="en-US"/>
             </w:rPr>
             <w:t>Features</w:t>
           </w:r>
-          <w:bookmarkEnd w:id="4"/>
+          <w:bookmarkEnd w:id="5"/>
         </w:p>
         <w:p>
           <w:pPr>
@@ -3019,7 +3021,7 @@
           <w:lang w:val="en-US"/>
         </w:rPr>
       </w:pPr>
-      <w:bookmarkStart w:id="5" w:name="_Toc463985462"/>
+      <w:bookmarkStart w:id="6" w:name="_Toc463985462"/>
       <w:r>
         <w:rPr>
           <w:lang w:val="en-US"/>
@@ -3032,428 +3034,428 @@
           <w:lang w:val="en-US"/>
         </w:rPr>
         <w:t>choices</w:t>
-      </w:r>
-      <w:bookmarkEnd w:id="5"/>
-    </w:p>
-    <w:p>
-      <w:pPr>
-        <w:rPr>
-          <w:lang w:val="en-US"/>
-        </w:rPr>
-      </w:pPr>
-      <w:r>
-        <w:rPr>
-          <w:lang w:val="en-US"/>
-        </w:rPr>
-        <w:t xml:space="preserve">The implementation of the </w:t>
-      </w:r>
-      <w:r>
-        <w:rPr>
-          <w:lang w:val="en-US"/>
-        </w:rPr>
-        <w:t>state</w:t>
-      </w:r>
-      <w:r>
-        <w:rPr>
-          <w:lang w:val="en-US"/>
-        </w:rPr>
-        <w:t xml:space="preserve"> pattern</w:t>
-      </w:r>
-      <w:r>
-        <w:rPr>
-          <w:lang w:val="en-US"/>
-        </w:rPr>
-        <w:t xml:space="preserve"> has been done with regard to reusability, extensibility, and maintainability.</w:t>
-      </w:r>
-    </w:p>
-    <w:p>
-      <w:pPr>
-        <w:rPr>
-          <w:lang w:val="en-US"/>
-        </w:rPr>
-      </w:pPr>
-      <w:r>
-        <w:rPr>
-          <w:lang w:val="en-US"/>
-        </w:rPr>
-        <w:t xml:space="preserve">The </w:t>
-      </w:r>
-      <w:r>
-        <w:rPr>
-          <w:b/>
-          <w:lang w:val="en-US"/>
-        </w:rPr>
-        <w:t>reusability</w:t>
-      </w:r>
-      <w:r>
-        <w:rPr>
-          <w:lang w:val="en-US"/>
-        </w:rPr>
-        <w:t xml:space="preserve"> of the pattern is </w:t>
-      </w:r>
-      <w:r>
-        <w:rPr>
-          <w:lang w:val="en-US"/>
-        </w:rPr>
-        <w:t>decent</w:t>
-      </w:r>
-      <w:r>
-        <w:rPr>
-          <w:lang w:val="en-US"/>
-        </w:rPr>
-        <w:t>.</w:t>
-      </w:r>
-      <w:r>
-        <w:rPr>
-          <w:lang w:val="en-US"/>
-        </w:rPr>
-        <w:t xml:space="preserve"> </w:t>
-      </w:r>
-      <w:r>
-        <w:rPr>
-          <w:lang w:val="en-US"/>
-        </w:rPr>
-        <w:t>W</w:t>
-      </w:r>
-      <w:r>
-        <w:rPr>
-          <w:lang w:val="en-US"/>
-        </w:rPr>
-        <w:t xml:space="preserve">hile the </w:t>
-      </w:r>
-      <w:r>
-        <w:rPr>
-          <w:lang w:val="en-US"/>
-        </w:rPr>
-        <w:t>context and interface are mostly reusable for other application</w:t>
-      </w:r>
-      <w:r>
-        <w:rPr>
-          <w:lang w:val="en-US"/>
-        </w:rPr>
-        <w:t>s</w:t>
-      </w:r>
-      <w:r>
-        <w:rPr>
-          <w:lang w:val="en-US"/>
-        </w:rPr>
-        <w:t xml:space="preserve"> (with the ease of refactoring)</w:t>
-      </w:r>
-      <w:r>
-        <w:rPr>
-          <w:lang w:val="en-US"/>
-        </w:rPr>
-        <w:t>, the concrete states a</w:t>
-      </w:r>
-      <w:r>
-        <w:rPr>
-          <w:lang w:val="en-US"/>
-        </w:rPr>
-        <w:t xml:space="preserve">re very </w:t>
-      </w:r>
-      <w:r>
-        <w:rPr>
-          <w:lang w:val="en-US"/>
-        </w:rPr>
-        <w:t>dependent</w:t>
-      </w:r>
-      <w:r>
-        <w:rPr>
-          <w:lang w:val="en-US"/>
-        </w:rPr>
-        <w:t xml:space="preserve"> on the application’s use case, therefore, won’t be reusable in another context.</w:t>
-      </w:r>
-    </w:p>
-    <w:p>
-      <w:pPr>
-        <w:rPr>
-          <w:lang w:val="en-US"/>
-        </w:rPr>
-      </w:pPr>
-      <w:r>
-        <w:rPr>
-          <w:lang w:val="en-US"/>
-        </w:rPr>
-        <w:t xml:space="preserve">In terms of </w:t>
-      </w:r>
-      <w:r>
-        <w:rPr>
-          <w:b/>
-          <w:lang w:val="en-US"/>
-        </w:rPr>
-        <w:t>maintainability</w:t>
-      </w:r>
-      <w:r>
-        <w:rPr>
-          <w:lang w:val="en-US"/>
-        </w:rPr>
-        <w:t xml:space="preserve"> the pattern is </w:t>
-      </w:r>
-      <w:r>
-        <w:rPr>
-          <w:lang w:val="en-US"/>
-        </w:rPr>
-        <w:t>difficult to maintain</w:t>
-      </w:r>
-      <w:r>
-        <w:rPr>
-          <w:lang w:val="en-US"/>
-        </w:rPr>
-        <w:t>.</w:t>
-      </w:r>
-      <w:r>
-        <w:rPr>
-          <w:lang w:val="en-US"/>
-        </w:rPr>
-        <w:t xml:space="preserve"> The classes derived from </w:t>
-      </w:r>
-      <w:r>
-        <w:rPr>
-          <w:i/>
-          <w:lang w:val="en-US"/>
-        </w:rPr>
-        <w:t xml:space="preserve">State </w:t>
-      </w:r>
-      <w:r>
-        <w:rPr>
-          <w:lang w:val="en-US"/>
-        </w:rPr>
-        <w:t>are tightly coupled to its neighbors which results in dependencies between the sub classes.</w:t>
-      </w:r>
-      <w:r>
-        <w:rPr>
-          <w:lang w:val="en-US"/>
-        </w:rPr>
-        <w:t xml:space="preserve"> This decreases maintainability significantly and </w:t>
-      </w:r>
-      <w:r>
-        <w:rPr>
-          <w:lang w:val="en-US"/>
-        </w:rPr>
-        <w:t xml:space="preserve">has drawbacks for unit tests since </w:t>
-      </w:r>
-      <w:r>
-        <w:rPr>
-          <w:lang w:val="en-US"/>
-        </w:rPr>
-        <w:t xml:space="preserve">tight </w:t>
-      </w:r>
-      <w:r>
-        <w:rPr>
-          <w:lang w:val="en-US"/>
-        </w:rPr>
-        <w:t xml:space="preserve">coupling </w:t>
-      </w:r>
-      <w:r>
-        <w:rPr>
-          <w:lang w:val="en-US"/>
-        </w:rPr>
-        <w:t>will result in more complex test cases.</w:t>
-      </w:r>
-    </w:p>
-    <w:p>
-      <w:pPr>
-        <w:rPr>
-          <w:lang w:val="en-US"/>
-        </w:rPr>
-      </w:pPr>
-      <w:r>
-        <w:rPr>
-          <w:lang w:val="en-US"/>
-        </w:rPr>
-        <w:t xml:space="preserve">The </w:t>
-      </w:r>
-      <w:r>
-        <w:rPr>
-          <w:lang w:val="en-US"/>
-        </w:rPr>
-        <w:t>state</w:t>
-      </w:r>
-      <w:r>
-        <w:rPr>
-          <w:lang w:val="en-US"/>
-        </w:rPr>
-        <w:t xml:space="preserve"> pattern </w:t>
-      </w:r>
-      <w:r>
-        <w:rPr>
-          <w:lang w:val="en-US"/>
-        </w:rPr>
-        <w:t xml:space="preserve">shows </w:t>
-      </w:r>
-      <w:r>
-        <w:rPr>
-          <w:lang w:val="en-US"/>
-        </w:rPr>
-        <w:t>low</w:t>
-      </w:r>
-      <w:r>
-        <w:rPr>
-          <w:lang w:val="en-US"/>
-        </w:rPr>
-        <w:t xml:space="preserve"> </w:t>
-      </w:r>
-      <w:r>
-        <w:rPr>
-          <w:b/>
-          <w:lang w:val="en-US"/>
-        </w:rPr>
-        <w:t>extensibility</w:t>
-      </w:r>
-      <w:r>
-        <w:rPr>
-          <w:lang w:val="en-US"/>
-        </w:rPr>
-        <w:t xml:space="preserve">. </w:t>
-      </w:r>
-      <w:r>
-        <w:rPr>
-          <w:lang w:val="en-US"/>
-        </w:rPr>
-        <w:t xml:space="preserve">As mentioned in the previous section, there is a high dependency on </w:t>
-      </w:r>
-      <w:r>
-        <w:rPr>
-          <w:lang w:val="en-US"/>
-        </w:rPr>
-        <w:t xml:space="preserve">sub classes of </w:t>
-      </w:r>
-      <w:r>
-        <w:rPr>
-          <w:i/>
-          <w:lang w:val="en-US"/>
-        </w:rPr>
-        <w:t xml:space="preserve">State </w:t>
-      </w:r>
-      <w:r>
-        <w:rPr>
-          <w:lang w:val="en-US"/>
-        </w:rPr>
-        <w:t xml:space="preserve">which proves </w:t>
-      </w:r>
-      <w:r>
-        <w:rPr>
-          <w:lang w:val="en-US"/>
-        </w:rPr>
-        <w:t xml:space="preserve">the </w:t>
-      </w:r>
-      <w:r>
-        <w:rPr>
-          <w:lang w:val="en-US"/>
-        </w:rPr>
-        <w:t xml:space="preserve">extensibility of this pattern to be difficult. The “state machine” </w:t>
-      </w:r>
-      <w:r>
-        <w:rPr>
-          <w:lang w:val="en-US"/>
-        </w:rPr>
-        <w:t>represents a closed logic in which adding additional logic is burdensome due to the coupling of the classes.</w:t>
-      </w:r>
-    </w:p>
-    <w:p>
-      <w:pPr>
-        <w:spacing w:after="160"/>
-        <w:rPr>
-          <w:rFonts w:eastAsiaTheme="minorEastAsia" w:cs="Times New Roman"/>
-          <w:lang w:val="en-US"/>
-        </w:rPr>
-      </w:pPr>
-      <w:r>
-        <w:rPr>
-          <w:rFonts w:eastAsiaTheme="minorEastAsia" w:cs="Times New Roman"/>
-          <w:lang w:val="en-US"/>
-        </w:rPr>
-        <w:t>With respect to maintainability, reusability, and extensibility,</w:t>
-      </w:r>
-      <w:r>
-        <w:rPr>
-          <w:rFonts w:eastAsiaTheme="minorEastAsia" w:cs="Times New Roman"/>
-          <w:lang w:val="en-US"/>
-        </w:rPr>
-        <w:t xml:space="preserve"> the</w:t>
-      </w:r>
-      <w:r>
-        <w:rPr>
-          <w:lang w:val="en-US"/>
-        </w:rPr>
-        <w:t xml:space="preserve"> </w:t>
-      </w:r>
-      <w:r>
-        <w:rPr>
-          <w:rFonts w:eastAsiaTheme="minorEastAsia" w:cs="Times New Roman"/>
-          <w:lang w:val="en-US"/>
-        </w:rPr>
-        <w:t>Model–view–</w:t>
-      </w:r>
-      <w:proofErr w:type="spellStart"/>
-      <w:r>
-        <w:rPr>
-          <w:rFonts w:eastAsiaTheme="minorEastAsia" w:cs="Times New Roman"/>
-          <w:lang w:val="en-US"/>
-        </w:rPr>
-        <w:t>viewmodel</w:t>
-      </w:r>
-      <w:proofErr w:type="spellEnd"/>
-      <w:r>
-        <w:rPr>
-          <w:rFonts w:eastAsiaTheme="minorEastAsia" w:cs="Times New Roman"/>
-          <w:lang w:val="en-US"/>
-        </w:rPr>
-        <w:t xml:space="preserve"> </w:t>
-      </w:r>
-      <w:r>
-        <w:rPr>
-          <w:rFonts w:eastAsiaTheme="minorEastAsia" w:cs="Times New Roman"/>
-          <w:lang w:val="en-US"/>
-        </w:rPr>
-        <w:t>(</w:t>
-      </w:r>
-      <w:r>
-        <w:rPr>
-          <w:rFonts w:eastAsiaTheme="minorEastAsia" w:cs="Times New Roman"/>
-          <w:lang w:val="en-US"/>
-        </w:rPr>
-        <w:t>MVVM</w:t>
-      </w:r>
-      <w:r>
-        <w:rPr>
-          <w:rFonts w:eastAsiaTheme="minorEastAsia" w:cs="Times New Roman"/>
-          <w:lang w:val="en-US"/>
-        </w:rPr>
-        <w:t>)</w:t>
-      </w:r>
-      <w:r>
-        <w:rPr>
-          <w:rFonts w:eastAsiaTheme="minorEastAsia" w:cs="Times New Roman"/>
-          <w:lang w:val="en-US"/>
-        </w:rPr>
-        <w:t xml:space="preserve"> has been applied which decouples the UI from the business logic of the application. Thus, developer-designer workflow is applicable and the application is easier to test, maintain, and evolve, to name a few of the benefits of the MVVM pattern.</w:t>
-      </w:r>
-    </w:p>
-    <w:p>
-      <w:pPr>
-        <w:pStyle w:val="Heading1"/>
-        <w:rPr>
-          <w:lang w:val="en-US"/>
-        </w:rPr>
-      </w:pPr>
-      <w:bookmarkStart w:id="6" w:name="_Toc463985463"/>
-      <w:r>
-        <w:rPr>
-          <w:lang w:val="en-US"/>
-        </w:rPr>
-        <w:t>Graphical User In</w:t>
-      </w:r>
-      <w:r>
-        <w:rPr>
-          <w:lang w:val="en-US"/>
-        </w:rPr>
-        <w:t>terface</w:t>
       </w:r>
       <w:bookmarkEnd w:id="6"/>
     </w:p>
     <w:p>
       <w:pPr>
+        <w:rPr>
+          <w:lang w:val="en-US"/>
+        </w:rPr>
+      </w:pPr>
+      <w:r>
+        <w:rPr>
+          <w:lang w:val="en-US"/>
+        </w:rPr>
+        <w:t xml:space="preserve">The implementation of the </w:t>
+      </w:r>
+      <w:r>
+        <w:rPr>
+          <w:lang w:val="en-US"/>
+        </w:rPr>
+        <w:t>state</w:t>
+      </w:r>
+      <w:r>
+        <w:rPr>
+          <w:lang w:val="en-US"/>
+        </w:rPr>
+        <w:t xml:space="preserve"> pattern</w:t>
+      </w:r>
+      <w:r>
+        <w:rPr>
+          <w:lang w:val="en-US"/>
+        </w:rPr>
+        <w:t xml:space="preserve"> has been done with regard to reusability, extensibility, and maintainability.</w:t>
+      </w:r>
+    </w:p>
+    <w:p>
+      <w:pPr>
+        <w:rPr>
+          <w:lang w:val="en-US"/>
+        </w:rPr>
+      </w:pPr>
+      <w:r>
+        <w:rPr>
+          <w:lang w:val="en-US"/>
+        </w:rPr>
+        <w:t xml:space="preserve">The </w:t>
+      </w:r>
+      <w:r>
+        <w:rPr>
+          <w:b/>
+          <w:lang w:val="en-US"/>
+        </w:rPr>
+        <w:t>reusability</w:t>
+      </w:r>
+      <w:r>
+        <w:rPr>
+          <w:lang w:val="en-US"/>
+        </w:rPr>
+        <w:t xml:space="preserve"> of the pattern is </w:t>
+      </w:r>
+      <w:r>
+        <w:rPr>
+          <w:lang w:val="en-US"/>
+        </w:rPr>
+        <w:t>decent</w:t>
+      </w:r>
+      <w:r>
+        <w:rPr>
+          <w:lang w:val="en-US"/>
+        </w:rPr>
+        <w:t>.</w:t>
+      </w:r>
+      <w:r>
+        <w:rPr>
+          <w:lang w:val="en-US"/>
+        </w:rPr>
+        <w:t xml:space="preserve"> </w:t>
+      </w:r>
+      <w:r>
+        <w:rPr>
+          <w:lang w:val="en-US"/>
+        </w:rPr>
+        <w:t>W</w:t>
+      </w:r>
+      <w:r>
+        <w:rPr>
+          <w:lang w:val="en-US"/>
+        </w:rPr>
+        <w:t xml:space="preserve">hile the </w:t>
+      </w:r>
+      <w:r>
+        <w:rPr>
+          <w:lang w:val="en-US"/>
+        </w:rPr>
+        <w:t>context and interface are mostly reusable for other application</w:t>
+      </w:r>
+      <w:r>
+        <w:rPr>
+          <w:lang w:val="en-US"/>
+        </w:rPr>
+        <w:t>s</w:t>
+      </w:r>
+      <w:r>
+        <w:rPr>
+          <w:lang w:val="en-US"/>
+        </w:rPr>
+        <w:t xml:space="preserve"> (with the ease of refactoring)</w:t>
+      </w:r>
+      <w:r>
+        <w:rPr>
+          <w:lang w:val="en-US"/>
+        </w:rPr>
+        <w:t>, the concrete states a</w:t>
+      </w:r>
+      <w:r>
+        <w:rPr>
+          <w:lang w:val="en-US"/>
+        </w:rPr>
+        <w:t xml:space="preserve">re very </w:t>
+      </w:r>
+      <w:r>
+        <w:rPr>
+          <w:lang w:val="en-US"/>
+        </w:rPr>
+        <w:t>dependent</w:t>
+      </w:r>
+      <w:r>
+        <w:rPr>
+          <w:lang w:val="en-US"/>
+        </w:rPr>
+        <w:t xml:space="preserve"> on the application’s use case, therefore, won’t be reusable in another context.</w:t>
+      </w:r>
+    </w:p>
+    <w:p>
+      <w:pPr>
+        <w:rPr>
+          <w:lang w:val="en-US"/>
+        </w:rPr>
+      </w:pPr>
+      <w:r>
+        <w:rPr>
+          <w:lang w:val="en-US"/>
+        </w:rPr>
+        <w:t xml:space="preserve">In terms of </w:t>
+      </w:r>
+      <w:r>
+        <w:rPr>
+          <w:b/>
+          <w:lang w:val="en-US"/>
+        </w:rPr>
+        <w:t>maintainability</w:t>
+      </w:r>
+      <w:r>
+        <w:rPr>
+          <w:lang w:val="en-US"/>
+        </w:rPr>
+        <w:t xml:space="preserve"> the pattern is </w:t>
+      </w:r>
+      <w:r>
+        <w:rPr>
+          <w:lang w:val="en-US"/>
+        </w:rPr>
+        <w:t>difficult to maintain</w:t>
+      </w:r>
+      <w:r>
+        <w:rPr>
+          <w:lang w:val="en-US"/>
+        </w:rPr>
+        <w:t>.</w:t>
+      </w:r>
+      <w:r>
+        <w:rPr>
+          <w:lang w:val="en-US"/>
+        </w:rPr>
+        <w:t xml:space="preserve"> The classes derived from </w:t>
+      </w:r>
+      <w:r>
+        <w:rPr>
+          <w:i/>
+          <w:lang w:val="en-US"/>
+        </w:rPr>
+        <w:t xml:space="preserve">State </w:t>
+      </w:r>
+      <w:r>
+        <w:rPr>
+          <w:lang w:val="en-US"/>
+        </w:rPr>
+        <w:t>are tightly coupled to its neighbors which results in dependencies between the sub classes.</w:t>
+      </w:r>
+      <w:r>
+        <w:rPr>
+          <w:lang w:val="en-US"/>
+        </w:rPr>
+        <w:t xml:space="preserve"> This decreases maintainability significantly and </w:t>
+      </w:r>
+      <w:r>
+        <w:rPr>
+          <w:lang w:val="en-US"/>
+        </w:rPr>
+        <w:t xml:space="preserve">has drawbacks for unit tests since </w:t>
+      </w:r>
+      <w:r>
+        <w:rPr>
+          <w:lang w:val="en-US"/>
+        </w:rPr>
+        <w:t xml:space="preserve">tight </w:t>
+      </w:r>
+      <w:r>
+        <w:rPr>
+          <w:lang w:val="en-US"/>
+        </w:rPr>
+        <w:t xml:space="preserve">coupling </w:t>
+      </w:r>
+      <w:r>
+        <w:rPr>
+          <w:lang w:val="en-US"/>
+        </w:rPr>
+        <w:t>will result in more complex test cases.</w:t>
+      </w:r>
+    </w:p>
+    <w:p>
+      <w:pPr>
+        <w:rPr>
+          <w:lang w:val="en-US"/>
+        </w:rPr>
+      </w:pPr>
+      <w:r>
+        <w:rPr>
+          <w:lang w:val="en-US"/>
+        </w:rPr>
+        <w:t xml:space="preserve">The </w:t>
+      </w:r>
+      <w:r>
+        <w:rPr>
+          <w:lang w:val="en-US"/>
+        </w:rPr>
+        <w:t>state</w:t>
+      </w:r>
+      <w:r>
+        <w:rPr>
+          <w:lang w:val="en-US"/>
+        </w:rPr>
+        <w:t xml:space="preserve"> pattern </w:t>
+      </w:r>
+      <w:r>
+        <w:rPr>
+          <w:lang w:val="en-US"/>
+        </w:rPr>
+        <w:t xml:space="preserve">shows </w:t>
+      </w:r>
+      <w:r>
+        <w:rPr>
+          <w:lang w:val="en-US"/>
+        </w:rPr>
+        <w:t>low</w:t>
+      </w:r>
+      <w:r>
+        <w:rPr>
+          <w:lang w:val="en-US"/>
+        </w:rPr>
+        <w:t xml:space="preserve"> </w:t>
+      </w:r>
+      <w:r>
+        <w:rPr>
+          <w:b/>
+          <w:lang w:val="en-US"/>
+        </w:rPr>
+        <w:t>extensibility</w:t>
+      </w:r>
+      <w:r>
+        <w:rPr>
+          <w:lang w:val="en-US"/>
+        </w:rPr>
+        <w:t xml:space="preserve">. </w:t>
+      </w:r>
+      <w:r>
+        <w:rPr>
+          <w:lang w:val="en-US"/>
+        </w:rPr>
+        <w:t xml:space="preserve">As mentioned in the previous section, there is a high dependency on </w:t>
+      </w:r>
+      <w:r>
+        <w:rPr>
+          <w:lang w:val="en-US"/>
+        </w:rPr>
+        <w:t xml:space="preserve">sub classes of </w:t>
+      </w:r>
+      <w:r>
+        <w:rPr>
+          <w:i/>
+          <w:lang w:val="en-US"/>
+        </w:rPr>
+        <w:t xml:space="preserve">State </w:t>
+      </w:r>
+      <w:r>
+        <w:rPr>
+          <w:lang w:val="en-US"/>
+        </w:rPr>
+        <w:t xml:space="preserve">which proves </w:t>
+      </w:r>
+      <w:r>
+        <w:rPr>
+          <w:lang w:val="en-US"/>
+        </w:rPr>
+        <w:t xml:space="preserve">the </w:t>
+      </w:r>
+      <w:r>
+        <w:rPr>
+          <w:lang w:val="en-US"/>
+        </w:rPr>
+        <w:t xml:space="preserve">extensibility of this pattern to be difficult. The “state machine” </w:t>
+      </w:r>
+      <w:r>
+        <w:rPr>
+          <w:lang w:val="en-US"/>
+        </w:rPr>
+        <w:t>represents a closed logic in which adding additional logic is burdensome due to the coupling of the classes.</w:t>
+      </w:r>
+    </w:p>
+    <w:p>
+      <w:pPr>
+        <w:spacing w:after="160"/>
+        <w:rPr>
+          <w:rFonts w:eastAsiaTheme="minorEastAsia" w:cs="Times New Roman"/>
+          <w:lang w:val="en-US"/>
+        </w:rPr>
+      </w:pPr>
+      <w:r>
+        <w:rPr>
+          <w:rFonts w:eastAsiaTheme="minorEastAsia" w:cs="Times New Roman"/>
+          <w:lang w:val="en-US"/>
+        </w:rPr>
+        <w:t>With respect to maintainability, reusability, and extensibility,</w:t>
+      </w:r>
+      <w:r>
+        <w:rPr>
+          <w:rFonts w:eastAsiaTheme="minorEastAsia" w:cs="Times New Roman"/>
+          <w:lang w:val="en-US"/>
+        </w:rPr>
+        <w:t xml:space="preserve"> the</w:t>
+      </w:r>
+      <w:r>
+        <w:rPr>
+          <w:lang w:val="en-US"/>
+        </w:rPr>
+        <w:t xml:space="preserve"> </w:t>
+      </w:r>
+      <w:r>
+        <w:rPr>
+          <w:rFonts w:eastAsiaTheme="minorEastAsia" w:cs="Times New Roman"/>
+          <w:lang w:val="en-US"/>
+        </w:rPr>
+        <w:t>Model–view–</w:t>
+      </w:r>
+      <w:proofErr w:type="spellStart"/>
+      <w:r>
+        <w:rPr>
+          <w:rFonts w:eastAsiaTheme="minorEastAsia" w:cs="Times New Roman"/>
+          <w:lang w:val="en-US"/>
+        </w:rPr>
+        <w:t>viewmodel</w:t>
+      </w:r>
+      <w:proofErr w:type="spellEnd"/>
+      <w:r>
+        <w:rPr>
+          <w:rFonts w:eastAsiaTheme="minorEastAsia" w:cs="Times New Roman"/>
+          <w:lang w:val="en-US"/>
+        </w:rPr>
+        <w:t xml:space="preserve"> </w:t>
+      </w:r>
+      <w:r>
+        <w:rPr>
+          <w:rFonts w:eastAsiaTheme="minorEastAsia" w:cs="Times New Roman"/>
+          <w:lang w:val="en-US"/>
+        </w:rPr>
+        <w:t>(</w:t>
+      </w:r>
+      <w:r>
+        <w:rPr>
+          <w:rFonts w:eastAsiaTheme="minorEastAsia" w:cs="Times New Roman"/>
+          <w:lang w:val="en-US"/>
+        </w:rPr>
+        <w:t>MVVM</w:t>
+      </w:r>
+      <w:r>
+        <w:rPr>
+          <w:rFonts w:eastAsiaTheme="minorEastAsia" w:cs="Times New Roman"/>
+          <w:lang w:val="en-US"/>
+        </w:rPr>
+        <w:t>)</w:t>
+      </w:r>
+      <w:r>
+        <w:rPr>
+          <w:rFonts w:eastAsiaTheme="minorEastAsia" w:cs="Times New Roman"/>
+          <w:lang w:val="en-US"/>
+        </w:rPr>
+        <w:t xml:space="preserve"> has been applied which decouples the UI from the business logic of the application. Thus, developer-designer workflow is applicable and the application is easier to test, maintain, and evolve, to name a few of the benefits of the MVVM pattern.</w:t>
+      </w:r>
+    </w:p>
+    <w:p>
+      <w:pPr>
+        <w:pStyle w:val="Heading1"/>
+        <w:rPr>
+          <w:lang w:val="en-US"/>
+        </w:rPr>
+      </w:pPr>
+      <w:bookmarkStart w:id="7" w:name="_Toc463985463"/>
+      <w:r>
+        <w:rPr>
+          <w:lang w:val="en-US"/>
+        </w:rPr>
+        <w:t>Graphical User In</w:t>
+      </w:r>
+      <w:r>
+        <w:rPr>
+          <w:lang w:val="en-US"/>
+        </w:rPr>
+        <w:t>terface</w:t>
+      </w:r>
+      <w:bookmarkEnd w:id="7"/>
+    </w:p>
+    <w:p>
+      <w:pPr>
         <w:keepNext/>
         <w:rPr>
           <w:lang w:val="en-US"/>
@@ -3465,7 +3467,7 @@
           <w:lang w:eastAsia="de-DE"/>
         </w:rPr>
         <w:drawing>
-          <wp:inline distT="0" distB="0" distL="0" distR="0" wp14:anchorId="5AF33C8E" wp14:editId="406705F7">
+          <wp:inline distT="0" distB="0" distL="0" distR="0" wp14:anchorId="3FA6357C" wp14:editId="665EB341">
             <wp:extent cx="4876190" cy="2095238"/>
             <wp:effectExtent l="0" t="0" r="635" b="635"/>
             <wp:docPr id="1" name="Picture 1"/>
@@ -3753,7 +3755,7 @@
           <w:lang w:val="en-US"/>
         </w:rPr>
       </w:pPr>
-      <w:bookmarkStart w:id="7" w:name="_Toc463985464"/>
+      <w:bookmarkStart w:id="8" w:name="_Toc463985464"/>
       <w:r>
         <w:rPr>
           <w:lang w:val="en-US"/>
@@ -3761,7 +3763,7 @@
         <w:lastRenderedPageBreak/>
         <w:t>Unit tests</w:t>
       </w:r>
-      <w:bookmarkEnd w:id="7"/>
+      <w:bookmarkEnd w:id="8"/>
     </w:p>
     <w:p>
       <w:pPr>
@@ -3981,30 +3983,54 @@
       <w:r>
         <w:t xml:space="preserve">Figure </w:t>
       </w:r>
-      <w:fldSimple w:instr=" STYLEREF 1 \s ">
-        <w:r>
-          <w:rPr>
-            <w:noProof/>
-          </w:rPr>
-          <w:t>6</w:t>
-        </w:r>
-      </w:fldSimple>
+      <w:r>
+        <w:fldChar w:fldCharType="begin"/>
+      </w:r>
+      <w:r>
+        <w:instrText xml:space="preserve"> STYLEREF 1 \s </w:instrText>
+      </w:r>
+      <w:r>
+        <w:fldChar w:fldCharType="separate"/>
+      </w:r>
+      <w:r>
+        <w:rPr>
+          <w:noProof/>
+        </w:rPr>
+        <w:t>6</w:t>
+      </w:r>
+      <w:r>
+        <w:rPr>
+          <w:noProof/>
+        </w:rPr>
+        <w:fldChar w:fldCharType="end"/>
+      </w:r>
       <w:r>
         <w:noBreakHyphen/>
       </w:r>
-      <w:fldSimple w:instr=" SEQ Figure \* ARABIC \s 1 ">
-        <w:r>
-          <w:rPr>
-            <w:noProof/>
-          </w:rPr>
-          <w:t>1</w:t>
-        </w:r>
-      </w:fldSimple>
+      <w:r>
+        <w:fldChar w:fldCharType="begin"/>
+      </w:r>
+      <w:r>
+        <w:instrText xml:space="preserve"> SEQ Figure \* ARABIC \s 1 </w:instrText>
+      </w:r>
+      <w:r>
+        <w:fldChar w:fldCharType="separate"/>
+      </w:r>
+      <w:r>
+        <w:rPr>
+          <w:noProof/>
+        </w:rPr>
+        <w:t>1</w:t>
+      </w:r>
+      <w:r>
+        <w:rPr>
+          <w:noProof/>
+        </w:rPr>
+        <w:fldChar w:fldCharType="end"/>
+      </w:r>
       <w:r>
         <w:t>: Unit test result</w:t>
       </w:r>
-      <w:bookmarkStart w:id="8" w:name="_GoBack"/>
-      <w:bookmarkEnd w:id="8"/>
     </w:p>
     <w:bookmarkStart w:id="9" w:name="_Toc463985465" w:displacedByCustomXml="next"/>
     <w:sdt>
@@ -6539,6 +6565,7 @@
     <w:rsid w:val="008E13B4"/>
     <w:rsid w:val="009B0B5F"/>
     <w:rsid w:val="009E60E1"/>
+    <w:rsid w:val="00A766F4"/>
     <w:rsid w:val="00AB41BF"/>
     <w:rsid w:val="00B82068"/>
     <w:rsid w:val="00C6294F"/>
@@ -7377,7 +7404,7 @@
 </file>
 
 <file path=customXml/itemProps2.xml><?xml version="1.0" encoding="utf-8"?>
-<ds:datastoreItem xmlns:ds="http://schemas.openxmlformats.org/officeDocument/2006/customXml" ds:itemID="{FB199498-BC78-43BC-AE56-31295B98EBEB}">
+<ds:datastoreItem xmlns:ds="http://schemas.openxmlformats.org/officeDocument/2006/customXml" ds:itemID="{1E4B2F10-1EFA-488B-B83B-F7478EB78F4E}">
   <ds:schemaRefs>
     <ds:schemaRef ds:uri="http://schemas.openxmlformats.org/officeDocument/2006/bibliography"/>
   </ds:schemaRefs>

</xml_diff>